<commit_message>
avant modification fin de accessibilité
</commit_message>
<xml_diff>
--- a/assets/images/gallery/concerts/rapport_d'intervention_Nina_Carducci_Denis_Thibaut.docx
+++ b/assets/images/gallery/concerts/rapport_d'intervention_Nina_Carducci_Denis_Thibaut.docx
@@ -137,7 +137,7 @@
       <w:pPr>
         <w:numPr>
           <w:ilvl w:val="0"/>
-          <w:numId w:val="2"/>
+          <w:numId w:val="3"/>
         </w:numPr>
         <w:ind w:left="720" w:hanging="360"/>
       </w:pPr>
@@ -163,7 +163,7 @@
       <w:pPr>
         <w:numPr>
           <w:ilvl w:val="0"/>
-          <w:numId w:val="2"/>
+          <w:numId w:val="3"/>
         </w:numPr>
         <w:ind w:left="720" w:hanging="360"/>
         <w:rPr>
@@ -212,7 +212,7 @@
       <w:pPr>
         <w:numPr>
           <w:ilvl w:val="0"/>
-          <w:numId w:val="2"/>
+          <w:numId w:val="3"/>
         </w:numPr>
         <w:ind w:left="720" w:hanging="360"/>
       </w:pPr>
@@ -238,7 +238,7 @@
       <w:pPr>
         <w:numPr>
           <w:ilvl w:val="0"/>
-          <w:numId w:val="2"/>
+          <w:numId w:val="3"/>
         </w:numPr>
         <w:ind w:left="720" w:hanging="360"/>
       </w:pPr>
@@ -264,7 +264,7 @@
       <w:pPr>
         <w:numPr>
           <w:ilvl w:val="0"/>
-          <w:numId w:val="2"/>
+          <w:numId w:val="3"/>
         </w:numPr>
         <w:ind w:left="720" w:hanging="360"/>
       </w:pPr>
@@ -279,7 +279,7 @@
       <w:pPr>
         <w:numPr>
           <w:ilvl w:val="0"/>
-          <w:numId w:val="2"/>
+          <w:numId w:val="3"/>
         </w:numPr>
         <w:ind w:left="720" w:hanging="360"/>
         <w:rPr>
@@ -297,7 +297,7 @@
       <w:pPr>
         <w:numPr>
           <w:ilvl w:val="0"/>
-          <w:numId w:val="2"/>
+          <w:numId w:val="3"/>
         </w:numPr>
         <w:ind w:left="720" w:hanging="360"/>
         <w:rPr>
@@ -315,7 +315,7 @@
       <w:pPr>
         <w:numPr>
           <w:ilvl w:val="0"/>
-          <w:numId w:val="2"/>
+          <w:numId w:val="3"/>
         </w:numPr>
         <w:ind w:left="720" w:hanging="360"/>
         <w:rPr>
@@ -333,7 +333,7 @@
       <w:pPr>
         <w:numPr>
           <w:ilvl w:val="0"/>
-          <w:numId w:val="2"/>
+          <w:numId w:val="3"/>
         </w:numPr>
         <w:ind w:left="720" w:hanging="360"/>
         <w:rPr>
@@ -351,7 +351,7 @@
       <w:pPr>
         <w:numPr>
           <w:ilvl w:val="0"/>
-          <w:numId w:val="2"/>
+          <w:numId w:val="3"/>
         </w:numPr>
         <w:ind w:left="720" w:hanging="360"/>
         <w:rPr>
@@ -369,7 +369,7 @@
       <w:pPr>
         <w:numPr>
           <w:ilvl w:val="0"/>
-          <w:numId w:val="2"/>
+          <w:numId w:val="3"/>
         </w:numPr>
         <w:ind w:left="720" w:hanging="360"/>
       </w:pPr>
@@ -384,7 +384,7 @@
       <w:pPr>
         <w:numPr>
           <w:ilvl w:val="0"/>
-          <w:numId w:val="2"/>
+          <w:numId w:val="3"/>
         </w:numPr>
         <w:ind w:left="720" w:hanging="360"/>
         <w:rPr>
@@ -402,7 +402,7 @@
       <w:pPr>
         <w:numPr>
           <w:ilvl w:val="0"/>
-          <w:numId w:val="2"/>
+          <w:numId w:val="3"/>
         </w:numPr>
         <w:ind w:left="720" w:hanging="360"/>
         <w:rPr>
@@ -420,7 +420,7 @@
       <w:pPr>
         <w:numPr>
           <w:ilvl w:val="0"/>
-          <w:numId w:val="2"/>
+          <w:numId w:val="3"/>
         </w:numPr>
         <w:ind w:left="720" w:hanging="360"/>
         <w:rPr>
@@ -438,7 +438,7 @@
       <w:pPr>
         <w:numPr>
           <w:ilvl w:val="0"/>
-          <w:numId w:val="2"/>
+          <w:numId w:val="3"/>
         </w:numPr>
         <w:ind w:left="720" w:hanging="360"/>
         <w:rPr>
@@ -456,7 +456,7 @@
       <w:pPr>
         <w:numPr>
           <w:ilvl w:val="0"/>
-          <w:numId w:val="2"/>
+          <w:numId w:val="3"/>
         </w:numPr>
         <w:ind w:left="720" w:hanging="360"/>
         <w:rPr>
@@ -474,7 +474,7 @@
       <w:pPr>
         <w:numPr>
           <w:ilvl w:val="0"/>
-          <w:numId w:val="2"/>
+          <w:numId w:val="3"/>
         </w:numPr>
         <w:ind w:left="720" w:hanging="360"/>
       </w:pPr>
@@ -489,7 +489,7 @@
       <w:pPr>
         <w:numPr>
           <w:ilvl w:val="0"/>
-          <w:numId w:val="2"/>
+          <w:numId w:val="3"/>
         </w:numPr>
         <w:ind w:left="720" w:hanging="360"/>
         <w:rPr>
@@ -528,7 +528,7 @@
       <w:pPr>
         <w:numPr>
           <w:ilvl w:val="0"/>
-          <w:numId w:val="2"/>
+          <w:numId w:val="3"/>
         </w:numPr>
         <w:ind w:left="720" w:hanging="360"/>
       </w:pPr>
@@ -624,7 +624,7 @@
       <w:pPr>
         <w:numPr>
           <w:ilvl w:val="0"/>
-          <w:numId w:val="2"/>
+          <w:numId w:val="3"/>
         </w:numPr>
         <w:ind w:left="720" w:hanging="360"/>
       </w:pPr>
@@ -670,7 +670,7 @@
       <w:pPr>
         <w:numPr>
           <w:ilvl w:val="0"/>
-          <w:numId w:val="2"/>
+          <w:numId w:val="3"/>
         </w:numPr>
         <w:ind w:left="720" w:hanging="360"/>
         <w:rPr>
@@ -699,7 +699,7 @@
       <w:pPr>
         <w:numPr>
           <w:ilvl w:val="0"/>
-          <w:numId w:val="2"/>
+          <w:numId w:val="3"/>
         </w:numPr>
         <w:spacing w:after="0" w:before="0" w:line="308.5714285714286" w:lineRule="auto"/>
         <w:ind w:left="720" w:hanging="360"/>
@@ -727,7 +727,7 @@
       <w:pPr>
         <w:numPr>
           <w:ilvl w:val="0"/>
-          <w:numId w:val="2"/>
+          <w:numId w:val="3"/>
         </w:numPr>
         <w:ind w:left="720" w:hanging="360"/>
         <w:rPr>
@@ -756,7 +756,7 @@
       <w:pPr>
         <w:numPr>
           <w:ilvl w:val="0"/>
-          <w:numId w:val="2"/>
+          <w:numId w:val="3"/>
         </w:numPr>
         <w:ind w:left="720" w:hanging="360"/>
         <w:rPr>
@@ -785,7 +785,7 @@
       <w:pPr>
         <w:numPr>
           <w:ilvl w:val="0"/>
-          <w:numId w:val="2"/>
+          <w:numId w:val="3"/>
         </w:numPr>
         <w:ind w:left="720" w:hanging="360"/>
         <w:rPr>
@@ -813,7 +813,7 @@
       <w:pPr>
         <w:numPr>
           <w:ilvl w:val="0"/>
-          <w:numId w:val="2"/>
+          <w:numId w:val="3"/>
         </w:numPr>
         <w:ind w:left="720" w:hanging="360"/>
         <w:rPr>
@@ -1349,12 +1349,12 @@
           <wp:inline distB="114300" distT="114300" distL="114300" distR="114300">
             <wp:extent cx="6451200" cy="1104900"/>
             <wp:effectExtent b="0" l="0" r="0" t="0"/>
-            <wp:docPr id="1" name="image2.png"/>
+            <wp:docPr id="1" name="image1.png"/>
             <a:graphic>
               <a:graphicData uri="http://schemas.openxmlformats.org/drawingml/2006/picture">
                 <pic:pic>
                   <pic:nvPicPr>
-                    <pic:cNvPr id="0" name="image2.png"/>
+                    <pic:cNvPr id="0" name="image1.png"/>
                     <pic:cNvPicPr preferRelativeResize="0"/>
                   </pic:nvPicPr>
                   <pic:blipFill>
@@ -1459,6 +1459,27 @@
     </w:p>
     <w:p>
       <w:pPr>
+        <w:jc w:val="center"/>
+        <w:rPr>
+          <w:b w:val="1"/>
+          <w:color w:val="ffaa33"/>
+          <w:sz w:val="40"/>
+          <w:szCs w:val="40"/>
+        </w:rPr>
+      </w:pPr>
+      <w:r>
+        <w:rPr>
+          <w:b w:val="1"/>
+          <w:color w:val="ffaa33"/>
+          <w:sz w:val="40"/>
+          <w:szCs w:val="40"/>
+          <w:rtl w:val="0"/>
+        </w:rPr>
+        <w:t xml:space="preserve">Performance</w:t>
+      </w:r>
+    </w:p>
+    <w:p>
+      <w:pPr>
         <w:pStyle w:val="Heading2"/>
         <w:keepNext w:val="0"/>
         <w:keepLines w:val="0"/>
@@ -1523,7 +1544,7 @@
       <w:pPr>
         <w:numPr>
           <w:ilvl w:val="0"/>
-          <w:numId w:val="3"/>
+          <w:numId w:val="4"/>
         </w:numPr>
         <w:spacing w:after="240" w:before="240" w:lineRule="auto"/>
         <w:ind w:left="720" w:hanging="360"/>
@@ -1549,10 +1570,14 @@
         <w:rPr>
           <w:rtl w:val="0"/>
         </w:rPr>
-        <w:t xml:space="preserve">=&gt; jakob-owens.jpg </w:t>
-        <w:tab/>
-        <w:tab/>
-        <w:t xml:space="preserve">taille : 1920 x 2879  poids : 573 Ko</w:t>
+        <w:t xml:space="preserve">=&gt; jakob-owens-mini.jpg </w:t>
+        <w:tab/>
+        <w:tab/>
+        <w:tab/>
+        <w:tab/>
+        <w:tab/>
+        <w:tab/>
+        <w:t xml:space="preserve">taille : 500 x 750  poids : 47.35 Ko</w:t>
         <w:br w:type="textWrapping"/>
         <w:t xml:space="preserve"> </w:t>
         <w:tab/>
@@ -1562,7 +1587,7 @@
       <w:pPr>
         <w:numPr>
           <w:ilvl w:val="0"/>
-          <w:numId w:val="3"/>
+          <w:numId w:val="4"/>
         </w:numPr>
         <w:spacing w:after="240" w:before="240" w:lineRule="auto"/>
         <w:ind w:left="720" w:hanging="360"/>
@@ -1587,7 +1612,8 @@
         <w:rPr>
           <w:rtl w:val="0"/>
         </w:rPr>
-        <w:t xml:space="preserve">=&gt; edward-cisneros.jpg </w:t>
+        <w:t xml:space="preserve">=&gt; edward-cisneros-mini.jpg </w:t>
+        <w:tab/>
         <w:tab/>
         <w:tab/>
         <w:tab/>
@@ -1603,7 +1629,7 @@
       <w:pPr>
         <w:numPr>
           <w:ilvl w:val="0"/>
-          <w:numId w:val="3"/>
+          <w:numId w:val="4"/>
         </w:numPr>
         <w:spacing w:after="240" w:before="240" w:lineRule="auto"/>
         <w:ind w:left="720" w:hanging="360"/>
@@ -1628,9 +1654,13 @@
         <w:rPr>
           <w:rtl w:val="0"/>
         </w:rPr>
-        <w:t xml:space="preserve">=&gt; nino-van-prattenburg.jpg </w:t>
-        <w:tab/>
-        <w:t xml:space="preserve">taille : 1920 x 2887  poids : 371.6 Ko</w:t>
+        <w:t xml:space="preserve">=&gt; nino-van-prattenburg-mini.jpg </w:t>
+        <w:tab/>
+        <w:tab/>
+        <w:tab/>
+        <w:tab/>
+        <w:tab/>
+        <w:t xml:space="preserve">taille : 500 x 752  poids : 38.05 Ko</w:t>
       </w:r>
     </w:p>
     <w:p>
@@ -1647,9 +1677,21 @@
     </w:p>
     <w:p>
       <w:pPr>
+        <w:spacing w:after="240" w:before="240" w:lineRule="auto"/>
+        <w:ind w:left="720" w:firstLine="0"/>
+        <w:rPr/>
+      </w:pPr>
+      <w:r>
+        <w:rPr>
+          <w:rtl w:val="0"/>
+        </w:rPr>
+      </w:r>
+    </w:p>
+    <w:p>
+      <w:pPr>
         <w:numPr>
           <w:ilvl w:val="0"/>
-          <w:numId w:val="3"/>
+          <w:numId w:val="4"/>
         </w:numPr>
         <w:spacing w:after="240" w:before="240" w:lineRule="auto"/>
         <w:ind w:left="720" w:hanging="360"/>
@@ -1679,13 +1721,13 @@
         <w:rPr>
           <w:rtl w:val="0"/>
         </w:rPr>
-        <w:t xml:space="preserve">=&gt; conversion format nina.jpg </w:t>
-        <w:tab/>
-        <w:tab/>
-        <w:tab/>
-        <w:tab/>
-        <w:tab/>
-        <w:t xml:space="preserve">taille : 1460 x 1456 poids : 444.26 Ko</w:t>
+        <w:t xml:space="preserve">=&gt; conversion format nina-mini.jpg </w:t>
+        <w:tab/>
+        <w:tab/>
+        <w:tab/>
+        <w:tab/>
+        <w:tab/>
+        <w:t xml:space="preserve">taille : 1460 x 1456 poids : 89.7 Ko</w:t>
       </w:r>
     </w:p>
     <w:p>
@@ -1704,7 +1746,7 @@
       <w:pPr>
         <w:numPr>
           <w:ilvl w:val="0"/>
-          <w:numId w:val="3"/>
+          <w:numId w:val="4"/>
         </w:numPr>
         <w:spacing w:after="240" w:before="240" w:lineRule="auto"/>
         <w:ind w:left="720" w:hanging="360"/>
@@ -1729,13 +1771,13 @@
         <w:rPr>
           <w:rtl w:val="0"/>
         </w:rPr>
-        <w:t xml:space="preserve">=&gt; mateus-campos-felipe.jpg </w:t>
-        <w:tab/>
-        <w:tab/>
-        <w:tab/>
-        <w:tab/>
-        <w:tab/>
-        <w:t xml:space="preserve">taille : 1920 x 1176  poids : 141.5 Ko</w:t>
+        <w:t xml:space="preserve">=&gt; mateus-campos-felipe-mini.jpg </w:t>
+        <w:tab/>
+        <w:tab/>
+        <w:tab/>
+        <w:tab/>
+        <w:tab/>
+        <w:t xml:space="preserve">taille : 5000 x 306  poids : 20.52 Ko</w:t>
       </w:r>
     </w:p>
     <w:p>
@@ -1754,7 +1796,7 @@
       <w:pPr>
         <w:numPr>
           <w:ilvl w:val="0"/>
-          <w:numId w:val="3"/>
+          <w:numId w:val="4"/>
         </w:numPr>
         <w:spacing w:after="240" w:before="240" w:lineRule="auto"/>
         <w:ind w:left="720" w:hanging="360"/>
@@ -1780,7 +1822,7 @@
         <w:rPr>
           <w:rtl w:val="0"/>
         </w:rPr>
-        <w:t xml:space="preserve">=&gt; nicholas-green.jpg </w:t>
+        <w:t xml:space="preserve">=&gt; nicholas-green-mini.jpg </w:t>
         <w:tab/>
         <w:tab/>
         <w:tab/>
@@ -1806,7 +1848,7 @@
       <w:pPr>
         <w:numPr>
           <w:ilvl w:val="0"/>
-          <w:numId w:val="3"/>
+          <w:numId w:val="4"/>
         </w:numPr>
         <w:spacing w:after="240" w:before="240" w:lineRule="auto"/>
         <w:ind w:left="720" w:hanging="360"/>
@@ -1830,21 +1872,21 @@
         <w:rPr>
           <w:rtl w:val="0"/>
         </w:rPr>
-        <w:t xml:space="preserve">=&gt; hannah-busing.jpg </w:t>
-        <w:tab/>
-        <w:tab/>
-        <w:tab/>
-        <w:tab/>
-        <w:tab/>
-        <w:tab/>
-        <w:t xml:space="preserve">taille : 1920 x 888  poids : </w:t>
+        <w:t xml:space="preserve">=&gt; hannah-busing-mini.jpg </w:t>
+        <w:tab/>
+        <w:tab/>
+        <w:tab/>
+        <w:tab/>
+        <w:tab/>
+        <w:tab/>
+        <w:t xml:space="preserve">taille : 500 x 400  poids : </w:t>
       </w:r>
       <w:r>
         <w:rPr>
           <w:highlight w:val="white"/>
           <w:rtl w:val="0"/>
         </w:rPr>
-        <w:t xml:space="preserve">139,8</w:t>
+        <w:t xml:space="preserve">15,14</w:t>
       </w:r>
       <w:r>
         <w:rPr>
@@ -1869,7 +1911,7 @@
       <w:pPr>
         <w:numPr>
           <w:ilvl w:val="0"/>
-          <w:numId w:val="3"/>
+          <w:numId w:val="4"/>
         </w:numPr>
         <w:spacing w:after="240" w:before="240" w:lineRule="auto"/>
         <w:ind w:left="720" w:hanging="360"/>
@@ -1899,7 +1941,7 @@
         <w:rPr>
           <w:rtl w:val="0"/>
         </w:rPr>
-        <w:t xml:space="preserve">=&gt; camera.jpg </w:t>
+        <w:t xml:space="preserve">=&gt; camera-mini.jpg </w:t>
         <w:tab/>
         <w:tab/>
         <w:tab/>
@@ -1928,7 +1970,7 @@
       <w:pPr>
         <w:numPr>
           <w:ilvl w:val="0"/>
-          <w:numId w:val="3"/>
+          <w:numId w:val="4"/>
         </w:numPr>
         <w:spacing w:after="240" w:before="240" w:lineRule="auto"/>
         <w:ind w:left="720" w:hanging="360"/>
@@ -1953,7 +1995,7 @@
         <w:rPr>
           <w:rtl w:val="0"/>
         </w:rPr>
-        <w:t xml:space="preserve">=&gt; ryoji-iwata.jpg</w:t>
+        <w:t xml:space="preserve">=&gt; ryoji-iwata-mini.jpg</w:t>
         <w:tab/>
         <w:tab/>
         <w:tab/>
@@ -1992,7 +2034,7 @@
       <w:pPr>
         <w:numPr>
           <w:ilvl w:val="0"/>
-          <w:numId w:val="3"/>
+          <w:numId w:val="4"/>
         </w:numPr>
         <w:spacing w:after="240" w:before="240" w:lineRule="auto"/>
         <w:ind w:left="720" w:hanging="360"/>
@@ -2017,22 +2059,21 @@
         <w:rPr>
           <w:rtl w:val="0"/>
         </w:rPr>
-        <w:t xml:space="preserve">=&gt; austin-neill.jpg</w:t>
-        <w:tab/>
-        <w:tab/>
-        <w:tab/>
-        <w:tab/>
-        <w:tab/>
-        <w:tab/>
-        <w:tab/>
-        <w:t xml:space="preserve">taille : 1920 x 1280 poids : 1</w:t>
+        <w:t xml:space="preserve">=&gt; austin-neill-mini.jpg</w:t>
+        <w:tab/>
+        <w:tab/>
+        <w:tab/>
+        <w:tab/>
+        <w:tab/>
+        <w:tab/>
+        <w:t xml:space="preserve">taille : 500 x 333 poids : 1</w:t>
       </w:r>
       <w:r>
         <w:rPr>
           <w:highlight w:val="white"/>
           <w:rtl w:val="0"/>
         </w:rPr>
-        <w:t xml:space="preserve">22.42</w:t>
+        <w:t xml:space="preserve">8.69</w:t>
       </w:r>
       <w:r>
         <w:rPr>
@@ -2056,7 +2097,7 @@
       <w:pPr>
         <w:numPr>
           <w:ilvl w:val="0"/>
-          <w:numId w:val="3"/>
+          <w:numId w:val="4"/>
         </w:numPr>
         <w:spacing w:after="240" w:before="240" w:lineRule="auto"/>
         <w:ind w:left="720" w:hanging="360"/>
@@ -2081,22 +2122,21 @@
         <w:rPr>
           <w:rtl w:val="0"/>
         </w:rPr>
-        <w:t xml:space="preserve">=&gt; ali-morshedlou.jpg</w:t>
-        <w:tab/>
-        <w:tab/>
-        <w:tab/>
-        <w:tab/>
-        <w:tab/>
-        <w:tab/>
-        <w:tab/>
-        <w:t xml:space="preserve">taille : 1920 x 2879 poids : 1</w:t>
+        <w:t xml:space="preserve">=&gt; ali-morshedlou-mini.jpg</w:t>
+        <w:tab/>
+        <w:tab/>
+        <w:tab/>
+        <w:tab/>
+        <w:tab/>
+        <w:tab/>
+        <w:t xml:space="preserve">taille : 500 x 750 poids : 1</w:t>
       </w:r>
       <w:r>
         <w:rPr>
           <w:highlight w:val="white"/>
           <w:rtl w:val="0"/>
         </w:rPr>
-        <w:t xml:space="preserve">29.8</w:t>
+        <w:t xml:space="preserve">6.85</w:t>
       </w:r>
       <w:r>
         <w:rPr>
@@ -2120,7 +2160,7 @@
       <w:pPr>
         <w:numPr>
           <w:ilvl w:val="0"/>
-          <w:numId w:val="3"/>
+          <w:numId w:val="4"/>
         </w:numPr>
         <w:spacing w:after="240" w:before="240" w:lineRule="auto"/>
         <w:ind w:left="720" w:hanging="360"/>
@@ -2145,22 +2185,21 @@
         <w:rPr>
           <w:rtl w:val="0"/>
         </w:rPr>
-        <w:t xml:space="preserve">=&gt; aaron-paul.jpg</w:t>
-        <w:tab/>
-        <w:tab/>
-        <w:tab/>
-        <w:tab/>
-        <w:tab/>
-        <w:tab/>
-        <w:tab/>
-        <w:t xml:space="preserve">taille : 1920 x 2560 poids : 433</w:t>
+        <w:t xml:space="preserve">=&gt; aaron-paul-mini.jpg</w:t>
+        <w:tab/>
+        <w:tab/>
+        <w:tab/>
+        <w:tab/>
+        <w:tab/>
+        <w:tab/>
+        <w:t xml:space="preserve">taille : 500 x 667 poids : 53</w:t>
       </w:r>
       <w:r>
         <w:rPr>
           <w:highlight w:val="white"/>
           <w:rtl w:val="0"/>
         </w:rPr>
-        <w:t xml:space="preserve">.5</w:t>
+        <w:t xml:space="preserve">.8</w:t>
       </w:r>
       <w:r>
         <w:rPr>
@@ -2184,7 +2223,7 @@
       <w:pPr>
         <w:numPr>
           <w:ilvl w:val="0"/>
-          <w:numId w:val="3"/>
+          <w:numId w:val="4"/>
         </w:numPr>
         <w:spacing w:after="240" w:before="240" w:lineRule="auto"/>
         <w:ind w:left="720" w:hanging="360"/>
@@ -2209,15 +2248,15 @@
         <w:rPr>
           <w:rtl w:val="0"/>
         </w:rPr>
-        <w:t xml:space="preserve">=&gt; ade-tunji.jpg</w:t>
-        <w:tab/>
-        <w:tab/>
-        <w:tab/>
-        <w:tab/>
-        <w:tab/>
-        <w:tab/>
-        <w:tab/>
-        <w:t xml:space="preserve">taille : 1920 x 2879 poids : 476.82 Ko</w:t>
+        <w:t xml:space="preserve">=&gt; ade-tunji-mini.jpg</w:t>
+        <w:tab/>
+        <w:tab/>
+        <w:tab/>
+        <w:tab/>
+        <w:tab/>
+        <w:tab/>
+        <w:tab/>
+        <w:t xml:space="preserve">taille : 500 x 750 poids : 37.88 Ko</w:t>
       </w:r>
     </w:p>
     <w:p>
@@ -2235,7 +2274,7 @@
       <w:pPr>
         <w:numPr>
           <w:ilvl w:val="0"/>
-          <w:numId w:val="3"/>
+          <w:numId w:val="4"/>
         </w:numPr>
         <w:spacing w:after="240" w:before="240" w:lineRule="auto"/>
         <w:ind w:left="720" w:hanging="360"/>
@@ -2259,14 +2298,25 @@
         <w:rPr>
           <w:rtl w:val="0"/>
         </w:rPr>
-        <w:t xml:space="preserve">=&gt; jason-goodman.jpg</w:t>
-        <w:tab/>
-        <w:tab/>
-        <w:tab/>
-        <w:tab/>
-        <w:tab/>
-        <w:tab/>
-        <w:t xml:space="preserve">taille : 1920 x 2879 poids : 139.79 Ko</w:t>
+        <w:t xml:space="preserve">=&gt; jason-goodman-mini.jpg</w:t>
+        <w:tab/>
+        <w:tab/>
+        <w:tab/>
+        <w:tab/>
+        <w:tab/>
+        <w:tab/>
+        <w:t xml:space="preserve">taille : 500 x 338 poids : 16.51 Ko</w:t>
+      </w:r>
+    </w:p>
+    <w:p>
+      <w:pPr>
+        <w:spacing w:after="240" w:before="240" w:lineRule="auto"/>
+        <w:rPr/>
+      </w:pPr>
+      <w:r>
+        <w:rPr>
+          <w:rtl w:val="0"/>
+        </w:rPr>
       </w:r>
     </w:p>
     <w:p>
@@ -2328,7 +2378,472 @@
           <w:szCs w:val="34"/>
           <w:rtl w:val="0"/>
         </w:rPr>
-        <w:t xml:space="preserve">2 - …</w:t>
+        <w:t xml:space="preserve">2 -</w:t>
+      </w:r>
+    </w:p>
+    <w:p>
+      <w:pPr>
+        <w:rPr>
+          <w:color w:val="ff0000"/>
+        </w:rPr>
+      </w:pPr>
+      <w:r>
+        <w:rPr>
+          <w:rtl w:val="0"/>
+        </w:rPr>
+        <w:t xml:space="preserve"> icone instagram ajout de l’alternative “instagram” description dans la balise image </w:t>
+      </w:r>
+      <w:r>
+        <w:rPr>
+          <w:color w:val="ff0000"/>
+          <w:rtl w:val="0"/>
+        </w:rPr>
+        <w:t xml:space="preserve">et css modifier</w:t>
+      </w:r>
+    </w:p>
+    <w:p>
+      <w:pPr>
+        <w:rPr/>
+      </w:pPr>
+      <w:r>
+        <w:rPr>
+          <w:rtl w:val="0"/>
+        </w:rPr>
+      </w:r>
+    </w:p>
+    <w:p>
+      <w:pPr>
+        <w:jc w:val="center"/>
+        <w:rPr>
+          <w:b w:val="1"/>
+          <w:color w:val="ffaa33"/>
+          <w:sz w:val="40"/>
+          <w:szCs w:val="40"/>
+        </w:rPr>
+      </w:pPr>
+      <w:r>
+        <w:rPr>
+          <w:b w:val="1"/>
+          <w:color w:val="ffaa33"/>
+          <w:sz w:val="40"/>
+          <w:szCs w:val="40"/>
+          <w:rtl w:val="0"/>
+        </w:rPr>
+        <w:t xml:space="preserve">Accessibilités</w:t>
+      </w:r>
+    </w:p>
+    <w:p>
+      <w:pPr>
+        <w:jc w:val="center"/>
+        <w:rPr>
+          <w:b w:val="1"/>
+          <w:color w:val="ffaa33"/>
+          <w:sz w:val="40"/>
+          <w:szCs w:val="40"/>
+        </w:rPr>
+      </w:pPr>
+      <w:r>
+        <w:rPr>
+          <w:rtl w:val="0"/>
+        </w:rPr>
+      </w:r>
+    </w:p>
+    <w:p>
+      <w:pPr>
+        <w:jc w:val="center"/>
+        <w:rPr>
+          <w:b w:val="1"/>
+          <w:color w:val="00cc66"/>
+          <w:sz w:val="40"/>
+          <w:szCs w:val="40"/>
+        </w:rPr>
+      </w:pPr>
+      <w:r>
+        <w:rPr>
+          <w:b w:val="1"/>
+          <w:color w:val="00cc66"/>
+          <w:sz w:val="40"/>
+          <w:szCs w:val="40"/>
+          <w:rtl w:val="0"/>
+        </w:rPr>
+        <w:t xml:space="preserve">Bonne Pratique</w:t>
+      </w:r>
+    </w:p>
+    <w:p>
+      <w:pPr>
+        <w:jc w:val="center"/>
+        <w:rPr>
+          <w:b w:val="1"/>
+          <w:color w:val="00cc66"/>
+          <w:sz w:val="40"/>
+          <w:szCs w:val="40"/>
+        </w:rPr>
+      </w:pPr>
+      <w:r>
+        <w:rPr>
+          <w:rtl w:val="0"/>
+        </w:rPr>
+      </w:r>
+    </w:p>
+    <w:p>
+      <w:pPr>
+        <w:spacing w:before="240" w:lineRule="auto"/>
+        <w:jc w:val="center"/>
+        <w:rPr>
+          <w:b w:val="1"/>
+          <w:color w:val="ffaa33"/>
+          <w:sz w:val="40"/>
+          <w:szCs w:val="40"/>
+        </w:rPr>
+      </w:pPr>
+      <w:r>
+        <w:rPr>
+          <w:b w:val="1"/>
+          <w:color w:val="ffaa33"/>
+          <w:sz w:val="40"/>
+          <w:szCs w:val="40"/>
+          <w:rtl w:val="0"/>
+        </w:rPr>
+        <w:t xml:space="preserve">SEO</w:t>
+      </w:r>
+    </w:p>
+    <w:p>
+      <w:pPr>
+        <w:numPr>
+          <w:ilvl w:val="0"/>
+          <w:numId w:val="2"/>
+        </w:numPr>
+        <w:spacing w:before="240" w:lineRule="auto"/>
+        <w:ind w:left="720" w:hanging="360"/>
+        <w:rPr>
+          <w:b w:val="1"/>
+          <w:sz w:val="24"/>
+          <w:szCs w:val="24"/>
+        </w:rPr>
+      </w:pPr>
+      <w:r>
+        <w:rPr>
+          <w:b w:val="1"/>
+          <w:sz w:val="24"/>
+          <w:szCs w:val="24"/>
+          <w:rtl w:val="0"/>
+        </w:rPr>
+        <w:t xml:space="preserve">Ajout d’une balise titre ( Nina Carducci photographie ) de la page web.</w:t>
+      </w:r>
+    </w:p>
+    <w:p>
+      <w:pPr>
+        <w:spacing w:before="240" w:lineRule="auto"/>
+        <w:rPr/>
+      </w:pPr>
+      <w:r>
+        <w:rPr>
+          <w:rtl w:val="0"/>
+        </w:rPr>
+      </w:r>
+    </w:p>
+    <w:p>
+      <w:pPr>
+        <w:numPr>
+          <w:ilvl w:val="0"/>
+          <w:numId w:val="5"/>
+        </w:numPr>
+        <w:spacing w:before="240" w:lineRule="auto"/>
+        <w:ind w:left="720" w:hanging="360"/>
+        <w:rPr>
+          <w:b w:val="1"/>
+          <w:sz w:val="24"/>
+          <w:szCs w:val="24"/>
+        </w:rPr>
+      </w:pPr>
+      <w:r>
+        <w:rPr>
+          <w:b w:val="1"/>
+          <w:sz w:val="24"/>
+          <w:szCs w:val="24"/>
+          <w:rtl w:val="0"/>
+        </w:rPr>
+        <w:t xml:space="preserve">Ajout d’une balise meta qui servira à améliorer le référencement et décrire le contenue du site web dans les recherche sur les moteur de recherche : </w:t>
+      </w:r>
+    </w:p>
+    <w:p>
+      <w:pPr>
+        <w:spacing w:before="240" w:lineRule="auto"/>
+        <w:rPr/>
+      </w:pPr>
+      <w:r>
+        <w:rPr>
+          <w:rtl w:val="0"/>
+        </w:rPr>
+        <w:t xml:space="preserve">description ( 146 caractères ) =&gt;</w:t>
+      </w:r>
+    </w:p>
+    <w:p>
+      <w:pPr>
+        <w:spacing w:before="240" w:lineRule="auto"/>
+        <w:rPr/>
+      </w:pPr>
+      <w:r>
+        <w:rPr>
+          <w:rtl w:val="0"/>
+        </w:rPr>
+        <w:t xml:space="preserve"> “site de la photographe Nina Carducci, vous pourrez retrouver le portfolio de Nina Carducci, les services proposés et un moyen de la contacter. ”</w:t>
+      </w:r>
+    </w:p>
+    <w:p>
+      <w:pPr>
+        <w:numPr>
+          <w:ilvl w:val="0"/>
+          <w:numId w:val="1"/>
+        </w:numPr>
+        <w:spacing w:before="240" w:lineRule="auto"/>
+        <w:ind w:left="720" w:hanging="360"/>
+        <w:rPr>
+          <w:b w:val="1"/>
+          <w:sz w:val="24"/>
+          <w:szCs w:val="24"/>
+        </w:rPr>
+      </w:pPr>
+      <w:r>
+        <w:rPr>
+          <w:b w:val="1"/>
+          <w:sz w:val="24"/>
+          <w:szCs w:val="24"/>
+          <w:rtl w:val="0"/>
+        </w:rPr>
+        <w:t xml:space="preserve">Ajout dans les balises images des alternatifs de description : </w:t>
+      </w:r>
+    </w:p>
+    <w:p>
+      <w:pPr>
+        <w:spacing w:before="240" w:lineRule="auto"/>
+        <w:rPr/>
+      </w:pPr>
+      <w:r>
+        <w:rPr>
+          <w:rtl w:val="0"/>
+        </w:rPr>
+        <w:t xml:space="preserve">Nina.png =&gt; alt=”Nina Carducci” </w:t>
+      </w:r>
+    </w:p>
+    <w:p>
+      <w:pPr>
+        <w:spacing w:before="240" w:lineRule="auto"/>
+        <w:rPr/>
+      </w:pPr>
+      <w:r>
+        <w:rPr>
+          <w:sz w:val="23"/>
+          <w:szCs w:val="23"/>
+          <w:rtl w:val="0"/>
+        </w:rPr>
+        <w:t xml:space="preserve">aaron-paul-mini</w:t>
+      </w:r>
+      <w:r>
+        <w:rPr>
+          <w:rtl w:val="0"/>
+        </w:rPr>
+        <w:t xml:space="preserve">.png =&gt; alt=”</w:t>
+      </w:r>
+      <w:r>
+        <w:rPr>
+          <w:sz w:val="23"/>
+          <w:szCs w:val="23"/>
+          <w:rtl w:val="0"/>
+        </w:rPr>
+        <w:t xml:space="preserve">aaron paul</w:t>
+      </w:r>
+      <w:r>
+        <w:rPr>
+          <w:rtl w:val="0"/>
+        </w:rPr>
+        <w:t xml:space="preserve">” </w:t>
+      </w:r>
+    </w:p>
+    <w:p>
+      <w:pPr>
+        <w:spacing w:before="240" w:lineRule="auto"/>
+        <w:rPr/>
+      </w:pPr>
+      <w:r>
+        <w:rPr>
+          <w:sz w:val="23"/>
+          <w:szCs w:val="23"/>
+          <w:rtl w:val="0"/>
+        </w:rPr>
+        <w:t xml:space="preserve">ali-morshedlou-mini</w:t>
+      </w:r>
+      <w:r>
+        <w:rPr>
+          <w:rtl w:val="0"/>
+        </w:rPr>
+        <w:t xml:space="preserve">.png </w:t>
+        <w:tab/>
+        <w:tab/>
+        <w:t xml:space="preserve">=&gt;</w:t>
+        <w:tab/>
+        <w:t xml:space="preserve"> alt=”</w:t>
+      </w:r>
+      <w:r>
+        <w:rPr>
+          <w:sz w:val="23"/>
+          <w:szCs w:val="23"/>
+          <w:rtl w:val="0"/>
+        </w:rPr>
+        <w:t xml:space="preserve">ali-morshedlou</w:t>
+      </w:r>
+      <w:r>
+        <w:rPr>
+          <w:rtl w:val="0"/>
+        </w:rPr>
+        <w:t xml:space="preserve">” </w:t>
+      </w:r>
+    </w:p>
+    <w:p>
+      <w:pPr>
+        <w:spacing w:before="240" w:lineRule="auto"/>
+        <w:rPr/>
+      </w:pPr>
+      <w:r>
+        <w:rPr>
+          <w:rtl w:val="0"/>
+        </w:rPr>
+        <w:t xml:space="preserve">jason-goodman-mini.png </w:t>
+        <w:tab/>
+        <w:tab/>
+        <w:t xml:space="preserve">=&gt;</w:t>
+        <w:tab/>
+        <w:t xml:space="preserve"> alt=”jason goodman” </w:t>
+      </w:r>
+    </w:p>
+    <w:p>
+      <w:pPr>
+        <w:spacing w:before="240" w:lineRule="auto"/>
+        <w:rPr/>
+      </w:pPr>
+      <w:r>
+        <w:rPr>
+          <w:rtl w:val="0"/>
+        </w:rPr>
+        <w:t xml:space="preserve">hannah-busing-mini.png </w:t>
+        <w:tab/>
+        <w:tab/>
+        <w:t xml:space="preserve">=&gt;</w:t>
+        <w:tab/>
+        <w:t xml:space="preserve"> alt=”hannah busing” </w:t>
+      </w:r>
+    </w:p>
+    <w:p>
+      <w:pPr>
+        <w:spacing w:before="240" w:lineRule="auto"/>
+        <w:rPr/>
+      </w:pPr>
+      <w:r>
+        <w:rPr>
+          <w:rtl w:val="0"/>
+        </w:rPr>
+        <w:t xml:space="preserve">ade-tunji-mini.png </w:t>
+        <w:tab/>
+        <w:tab/>
+        <w:tab/>
+        <w:t xml:space="preserve">=&gt;</w:t>
+        <w:tab/>
+        <w:t xml:space="preserve"> alt=”ade tunji” </w:t>
+      </w:r>
+    </w:p>
+    <w:p>
+      <w:pPr>
+        <w:spacing w:before="240" w:lineRule="auto"/>
+        <w:rPr/>
+      </w:pPr>
+      <w:r>
+        <w:rPr>
+          <w:rtl w:val="0"/>
+        </w:rPr>
+        <w:t xml:space="preserve">jakob-owens-mini.png </w:t>
+        <w:tab/>
+        <w:tab/>
+        <w:t xml:space="preserve">=&gt;</w:t>
+        <w:tab/>
+        <w:t xml:space="preserve"> alt=”jakob owens” </w:t>
+      </w:r>
+    </w:p>
+    <w:p>
+      <w:pPr>
+        <w:spacing w:before="240" w:lineRule="auto"/>
+        <w:rPr/>
+      </w:pPr>
+      <w:r>
+        <w:rPr>
+          <w:rtl w:val="0"/>
+        </w:rPr>
+        <w:t xml:space="preserve">nino-van-prattenburg-mini.png </w:t>
+        <w:tab/>
+        <w:t xml:space="preserve">=&gt;</w:t>
+        <w:tab/>
+        <w:t xml:space="preserve"> alt=”nino van prattenburg” </w:t>
+      </w:r>
+    </w:p>
+    <w:p>
+      <w:pPr>
+        <w:spacing w:before="240" w:lineRule="auto"/>
+        <w:rPr/>
+      </w:pPr>
+      <w:r>
+        <w:rPr>
+          <w:rtl w:val="0"/>
+        </w:rPr>
+        <w:t xml:space="preserve">austin-neill-mini.png </w:t>
+        <w:tab/>
+        <w:tab/>
+        <w:tab/>
+        <w:t xml:space="preserve">=&gt;</w:t>
+        <w:tab/>
+        <w:t xml:space="preserve"> alt=”austin neill” </w:t>
+      </w:r>
+    </w:p>
+    <w:p>
+      <w:pPr>
+        <w:spacing w:before="240" w:lineRule="auto"/>
+        <w:rPr/>
+      </w:pPr>
+      <w:r>
+        <w:rPr>
+          <w:rtl w:val="0"/>
+        </w:rPr>
+        <w:t xml:space="preserve">mateus-campos-felipe-mini.png </w:t>
+        <w:tab/>
+        <w:t xml:space="preserve">=&gt;</w:t>
+        <w:tab/>
+        <w:t xml:space="preserve"> alt=”mateus campos felipe” </w:t>
+      </w:r>
+    </w:p>
+    <w:p>
+      <w:pPr>
+        <w:spacing w:before="240" w:lineRule="auto"/>
+        <w:rPr/>
+      </w:pPr>
+      <w:r>
+        <w:rPr>
+          <w:rtl w:val="0"/>
+        </w:rPr>
+        <w:t xml:space="preserve">camera-mini.png </w:t>
+        <w:tab/>
+        <w:tab/>
+        <w:tab/>
+        <w:t xml:space="preserve">=&gt;</w:t>
+        <w:tab/>
+        <w:t xml:space="preserve"> alt=”camera” </w:t>
+      </w:r>
+    </w:p>
+    <w:p>
+      <w:pPr>
+        <w:rPr/>
+      </w:pPr>
+      <w:r>
+        <w:rPr>
+          <w:rtl w:val="0"/>
+        </w:rPr>
       </w:r>
     </w:p>
     <w:p>
@@ -2405,12 +2920,12 @@
           <wp:inline distB="114300" distT="114300" distL="114300" distR="114300">
             <wp:extent cx="6451200" cy="3429000"/>
             <wp:effectExtent b="0" l="0" r="0" t="0"/>
-            <wp:docPr id="2" name="image1.png"/>
+            <wp:docPr id="2" name="image2.png"/>
             <a:graphic>
               <a:graphicData uri="http://schemas.openxmlformats.org/drawingml/2006/picture">
                 <pic:pic>
                   <pic:nvPicPr>
-                    <pic:cNvPr id="0" name="image1.png"/>
+                    <pic:cNvPr id="0" name="image2.png"/>
                     <pic:cNvPicPr preferRelativeResize="0"/>
                   </pic:nvPicPr>
                   <pic:blipFill>
@@ -2561,338 +3076,6 @@
           <w:rtl w:val="0"/>
         </w:rPr>
         <w:t xml:space="preserve">[alt] au balises images :</w:t>
-      </w:r>
-    </w:p>
-    <w:p>
-      <w:pPr>
-        <w:spacing w:before="240" w:lineRule="auto"/>
-        <w:rPr/>
-      </w:pPr>
-      <w:r>
-        <w:rPr>
-          <w:rtl w:val="0"/>
-        </w:rPr>
-        <w:t xml:space="preserve">SEO : </w:t>
-      </w:r>
-    </w:p>
-    <w:p>
-      <w:pPr>
-        <w:numPr>
-          <w:ilvl w:val="0"/>
-          <w:numId w:val="1"/>
-        </w:numPr>
-        <w:spacing w:before="240" w:lineRule="auto"/>
-        <w:ind w:left="720" w:hanging="360"/>
-        <w:rPr>
-          <w:u w:val="none"/>
-        </w:rPr>
-      </w:pPr>
-      <w:r>
-        <w:rPr>
-          <w:rtl w:val="0"/>
-        </w:rPr>
-        <w:t xml:space="preserve">Ajout d’une balise titre” Nina Carducci photographie ”de la page web.</w:t>
-      </w:r>
-    </w:p>
-    <w:p>
-      <w:pPr>
-        <w:spacing w:before="240" w:lineRule="auto"/>
-        <w:rPr/>
-      </w:pPr>
-      <w:r>
-        <w:rPr>
-          <w:rtl w:val="0"/>
-        </w:rPr>
-      </w:r>
-    </w:p>
-    <w:p>
-      <w:pPr>
-        <w:spacing w:before="240" w:lineRule="auto"/>
-        <w:rPr/>
-      </w:pPr>
-      <w:r>
-        <w:rPr>
-          <w:rtl w:val="0"/>
-        </w:rPr>
-      </w:r>
-    </w:p>
-    <w:p>
-      <w:pPr>
-        <w:numPr>
-          <w:ilvl w:val="0"/>
-          <w:numId w:val="4"/>
-        </w:numPr>
-        <w:spacing w:before="240" w:lineRule="auto"/>
-        <w:ind w:left="720" w:hanging="360"/>
-        <w:rPr>
-          <w:u w:val="none"/>
-        </w:rPr>
-      </w:pPr>
-      <w:r>
-        <w:rPr>
-          <w:rtl w:val="0"/>
-        </w:rPr>
-        <w:t xml:space="preserve">Ajout d’une balise meta qui servira à améliorer le référencement et décrire le contenue du site web dans les recherche sur les moteur de recherche : </w:t>
-      </w:r>
-    </w:p>
-    <w:p>
-      <w:pPr>
-        <w:spacing w:before="240" w:lineRule="auto"/>
-        <w:ind w:left="0" w:firstLine="0"/>
-        <w:rPr/>
-      </w:pPr>
-      <w:r>
-        <w:rPr>
-          <w:rtl w:val="0"/>
-        </w:rPr>
-        <w:t xml:space="preserve">description ( 146 caractères ) =&gt;</w:t>
-      </w:r>
-    </w:p>
-    <w:p>
-      <w:pPr>
-        <w:spacing w:before="240" w:lineRule="auto"/>
-        <w:ind w:left="0" w:firstLine="0"/>
-        <w:rPr/>
-      </w:pPr>
-      <w:r>
-        <w:rPr>
-          <w:rtl w:val="0"/>
-        </w:rPr>
-        <w:t xml:space="preserve"> “site de la photographe Nina Carducci, vous pourrez retrouver le portfolio de Nina Carducci, les services proposés et un moyen de la contacter. ”</w:t>
-      </w:r>
-    </w:p>
-    <w:p>
-      <w:pPr>
-        <w:spacing w:before="240" w:lineRule="auto"/>
-        <w:rPr/>
-      </w:pPr>
-      <w:r>
-        <w:rPr>
-          <w:rtl w:val="0"/>
-        </w:rPr>
-        <w:t xml:space="preserve">-Ajout dans les balises images des alternatifs de description : </w:t>
-      </w:r>
-    </w:p>
-    <w:p>
-      <w:pPr>
-        <w:spacing w:before="240" w:lineRule="auto"/>
-        <w:rPr/>
-      </w:pPr>
-      <w:r>
-        <w:rPr>
-          <w:rtl w:val="0"/>
-        </w:rPr>
-        <w:t xml:space="preserve">Nina.png =&gt; alt=”Nina Carducci” </w:t>
-      </w:r>
-    </w:p>
-    <w:p>
-      <w:pPr>
-        <w:spacing w:before="240" w:lineRule="auto"/>
-        <w:rPr/>
-      </w:pPr>
-      <w:r>
-        <w:rPr>
-          <w:sz w:val="23"/>
-          <w:szCs w:val="23"/>
-          <w:rtl w:val="0"/>
-        </w:rPr>
-        <w:t xml:space="preserve">aaron-paul-mini</w:t>
-      </w:r>
-      <w:r>
-        <w:rPr>
-          <w:rtl w:val="0"/>
-        </w:rPr>
-        <w:t xml:space="preserve">.png =&gt; alt=”</w:t>
-      </w:r>
-      <w:r>
-        <w:rPr>
-          <w:sz w:val="23"/>
-          <w:szCs w:val="23"/>
-          <w:rtl w:val="0"/>
-        </w:rPr>
-        <w:t xml:space="preserve">aaron paul</w:t>
-      </w:r>
-      <w:r>
-        <w:rPr>
-          <w:rtl w:val="0"/>
-        </w:rPr>
-        <w:t xml:space="preserve">” </w:t>
-      </w:r>
-    </w:p>
-    <w:p>
-      <w:pPr>
-        <w:spacing w:before="240" w:lineRule="auto"/>
-        <w:rPr/>
-      </w:pPr>
-      <w:r>
-        <w:rPr>
-          <w:sz w:val="23"/>
-          <w:szCs w:val="23"/>
-          <w:rtl w:val="0"/>
-        </w:rPr>
-        <w:t xml:space="preserve">ali-morshedlou-mini</w:t>
-      </w:r>
-      <w:r>
-        <w:rPr>
-          <w:rtl w:val="0"/>
-        </w:rPr>
-        <w:t xml:space="preserve">.png </w:t>
-        <w:tab/>
-        <w:tab/>
-        <w:t xml:space="preserve">=&gt;</w:t>
-        <w:tab/>
-        <w:t xml:space="preserve"> alt=”</w:t>
-      </w:r>
-      <w:r>
-        <w:rPr>
-          <w:sz w:val="23"/>
-          <w:szCs w:val="23"/>
-          <w:rtl w:val="0"/>
-        </w:rPr>
-        <w:t xml:space="preserve">ali-morshedlou</w:t>
-      </w:r>
-      <w:r>
-        <w:rPr>
-          <w:rtl w:val="0"/>
-        </w:rPr>
-        <w:t xml:space="preserve">” </w:t>
-      </w:r>
-    </w:p>
-    <w:p>
-      <w:pPr>
-        <w:spacing w:before="240" w:lineRule="auto"/>
-        <w:rPr/>
-      </w:pPr>
-      <w:r>
-        <w:rPr>
-          <w:rtl w:val="0"/>
-        </w:rPr>
-        <w:t xml:space="preserve">jason-goodman-mini.png </w:t>
-        <w:tab/>
-        <w:tab/>
-        <w:t xml:space="preserve">=&gt;</w:t>
-        <w:tab/>
-        <w:t xml:space="preserve"> alt=”jason goodman” </w:t>
-      </w:r>
-    </w:p>
-    <w:p>
-      <w:pPr>
-        <w:spacing w:before="240" w:lineRule="auto"/>
-        <w:rPr/>
-      </w:pPr>
-      <w:r>
-        <w:rPr>
-          <w:rtl w:val="0"/>
-        </w:rPr>
-        <w:t xml:space="preserve">hannah-busing-mini.png </w:t>
-        <w:tab/>
-        <w:tab/>
-        <w:t xml:space="preserve">=&gt;</w:t>
-        <w:tab/>
-        <w:t xml:space="preserve"> alt=”hannah busing” </w:t>
-      </w:r>
-    </w:p>
-    <w:p>
-      <w:pPr>
-        <w:spacing w:before="240" w:lineRule="auto"/>
-        <w:rPr/>
-      </w:pPr>
-      <w:r>
-        <w:rPr>
-          <w:rtl w:val="0"/>
-        </w:rPr>
-        <w:t xml:space="preserve">ade-tunji-mini.png </w:t>
-        <w:tab/>
-        <w:tab/>
-        <w:tab/>
-        <w:t xml:space="preserve">=&gt;</w:t>
-        <w:tab/>
-        <w:t xml:space="preserve"> alt=”ade tunji” </w:t>
-      </w:r>
-    </w:p>
-    <w:p>
-      <w:pPr>
-        <w:spacing w:before="240" w:lineRule="auto"/>
-        <w:rPr/>
-      </w:pPr>
-      <w:r>
-        <w:rPr>
-          <w:rtl w:val="0"/>
-        </w:rPr>
-        <w:t xml:space="preserve">jakob-owens-mini.png </w:t>
-        <w:tab/>
-        <w:tab/>
-        <w:t xml:space="preserve">=&gt;</w:t>
-        <w:tab/>
-        <w:t xml:space="preserve"> alt=”jakob owens” </w:t>
-      </w:r>
-    </w:p>
-    <w:p>
-      <w:pPr>
-        <w:spacing w:before="240" w:lineRule="auto"/>
-        <w:rPr/>
-      </w:pPr>
-      <w:r>
-        <w:rPr>
-          <w:rtl w:val="0"/>
-        </w:rPr>
-        <w:t xml:space="preserve">nino-van-prattenburg-mini.png </w:t>
-        <w:tab/>
-        <w:t xml:space="preserve">=&gt;</w:t>
-        <w:tab/>
-        <w:t xml:space="preserve"> alt=”nino van prattenburg” </w:t>
-      </w:r>
-    </w:p>
-    <w:p>
-      <w:pPr>
-        <w:spacing w:before="240" w:lineRule="auto"/>
-        <w:rPr/>
-      </w:pPr>
-      <w:r>
-        <w:rPr>
-          <w:rtl w:val="0"/>
-        </w:rPr>
-        <w:t xml:space="preserve">austin-neill-mini.png </w:t>
-        <w:tab/>
-        <w:tab/>
-        <w:tab/>
-        <w:t xml:space="preserve">=&gt;</w:t>
-        <w:tab/>
-        <w:t xml:space="preserve"> alt=”austin neill” </w:t>
-      </w:r>
-    </w:p>
-    <w:p>
-      <w:pPr>
-        <w:spacing w:before="240" w:lineRule="auto"/>
-        <w:rPr/>
-      </w:pPr>
-      <w:r>
-        <w:rPr>
-          <w:rtl w:val="0"/>
-        </w:rPr>
-        <w:t xml:space="preserve">mateus-campos-felipe-mini.png </w:t>
-        <w:tab/>
-        <w:t xml:space="preserve">=&gt;</w:t>
-        <w:tab/>
-        <w:t xml:space="preserve"> alt=”mateus campos felipe” </w:t>
-      </w:r>
-    </w:p>
-    <w:p>
-      <w:pPr>
-        <w:spacing w:before="240" w:lineRule="auto"/>
-        <w:rPr/>
-      </w:pPr>
-      <w:r>
-        <w:rPr>
-          <w:rtl w:val="0"/>
-        </w:rPr>
-        <w:t xml:space="preserve">camera-mini.png </w:t>
-        <w:tab/>
-        <w:tab/>
-        <w:tab/>
-        <w:t xml:space="preserve">=&gt;</w:t>
-        <w:tab/>
-        <w:t xml:space="preserve"> alt=”camera” </w:t>
       </w:r>
     </w:p>
     <w:p>
@@ -4737,6 +4920,116 @@
     <w:lvl w:ilvl="0">
       <w:start w:val="1"/>
       <w:numFmt w:val="bullet"/>
+      <w:lvlText w:val="-"/>
+      <w:lvlJc w:val="left"/>
+      <w:pPr>
+        <w:ind w:left="720" w:hanging="360"/>
+      </w:pPr>
+      <w:rPr>
+        <w:u w:val="none"/>
+      </w:rPr>
+    </w:lvl>
+    <w:lvl w:ilvl="1">
+      <w:start w:val="1"/>
+      <w:numFmt w:val="bullet"/>
+      <w:lvlText w:val="-"/>
+      <w:lvlJc w:val="left"/>
+      <w:pPr>
+        <w:ind w:left="1440" w:hanging="360"/>
+      </w:pPr>
+      <w:rPr>
+        <w:u w:val="none"/>
+      </w:rPr>
+    </w:lvl>
+    <w:lvl w:ilvl="2">
+      <w:start w:val="1"/>
+      <w:numFmt w:val="bullet"/>
+      <w:lvlText w:val="-"/>
+      <w:lvlJc w:val="left"/>
+      <w:pPr>
+        <w:ind w:left="2160" w:hanging="360"/>
+      </w:pPr>
+      <w:rPr>
+        <w:u w:val="none"/>
+      </w:rPr>
+    </w:lvl>
+    <w:lvl w:ilvl="3">
+      <w:start w:val="1"/>
+      <w:numFmt w:val="bullet"/>
+      <w:lvlText w:val="-"/>
+      <w:lvlJc w:val="left"/>
+      <w:pPr>
+        <w:ind w:left="2880" w:hanging="360"/>
+      </w:pPr>
+      <w:rPr>
+        <w:u w:val="none"/>
+      </w:rPr>
+    </w:lvl>
+    <w:lvl w:ilvl="4">
+      <w:start w:val="1"/>
+      <w:numFmt w:val="bullet"/>
+      <w:lvlText w:val="-"/>
+      <w:lvlJc w:val="left"/>
+      <w:pPr>
+        <w:ind w:left="3600" w:hanging="360"/>
+      </w:pPr>
+      <w:rPr>
+        <w:u w:val="none"/>
+      </w:rPr>
+    </w:lvl>
+    <w:lvl w:ilvl="5">
+      <w:start w:val="1"/>
+      <w:numFmt w:val="bullet"/>
+      <w:lvlText w:val="-"/>
+      <w:lvlJc w:val="left"/>
+      <w:pPr>
+        <w:ind w:left="4320" w:hanging="360"/>
+      </w:pPr>
+      <w:rPr>
+        <w:u w:val="none"/>
+      </w:rPr>
+    </w:lvl>
+    <w:lvl w:ilvl="6">
+      <w:start w:val="1"/>
+      <w:numFmt w:val="bullet"/>
+      <w:lvlText w:val="-"/>
+      <w:lvlJc w:val="left"/>
+      <w:pPr>
+        <w:ind w:left="5040" w:hanging="360"/>
+      </w:pPr>
+      <w:rPr>
+        <w:u w:val="none"/>
+      </w:rPr>
+    </w:lvl>
+    <w:lvl w:ilvl="7">
+      <w:start w:val="1"/>
+      <w:numFmt w:val="bullet"/>
+      <w:lvlText w:val="-"/>
+      <w:lvlJc w:val="left"/>
+      <w:pPr>
+        <w:ind w:left="5760" w:hanging="360"/>
+      </w:pPr>
+      <w:rPr>
+        <w:u w:val="none"/>
+      </w:rPr>
+    </w:lvl>
+    <w:lvl w:ilvl="8">
+      <w:start w:val="1"/>
+      <w:numFmt w:val="bullet"/>
+      <w:lvlText w:val="-"/>
+      <w:lvlJc w:val="left"/>
+      <w:pPr>
+        <w:ind w:left="6480" w:hanging="360"/>
+      </w:pPr>
+      <w:rPr>
+        <w:u w:val="none"/>
+      </w:rPr>
+    </w:lvl>
+  </w:abstractNum>
+  <w:abstractNum w:abstractNumId="4">
+    <w:lvl w:ilvl="0">
+      <w:start w:val="1"/>
+      <w:numFmt w:val="bullet"/>
       <w:lvlText w:val="●"/>
       <w:lvlJc w:val="left"/>
       <w:pPr>
@@ -4843,7 +5136,7 @@
       </w:rPr>
     </w:lvl>
   </w:abstractNum>
-  <w:abstractNum w:abstractNumId="4">
+  <w:abstractNum w:abstractNumId="5">
     <w:lvl w:ilvl="0">
       <w:start w:val="1"/>
       <w:numFmt w:val="bullet"/>
@@ -4964,6 +5257,9 @@
   </w:num>
   <w:num w:numId="4">
     <w:abstractNumId w:val="4"/>
+  </w:num>
+  <w:num w:numId="5">
+    <w:abstractNumId w:val="5"/>
   </w:num>
 </w:numbering>
 </file>

</xml_diff>

<commit_message>
accessibilité 100 et seo 100
</commit_message>
<xml_diff>
--- a/assets/images/gallery/concerts/rapport_d'intervention_Nina_Carducci_Denis_Thibaut.docx
+++ b/assets/images/gallery/concerts/rapport_d'intervention_Nina_Carducci_Denis_Thibaut.docx
@@ -48,61 +48,6 @@
     </w:p>
     <w:p>
       <w:pPr>
-        <w:rPr>
-          <w:color w:val="ff0000"/>
-        </w:rPr>
-      </w:pPr>
-      <w:r>
-        <w:rPr>
-          <w:rtl w:val="0"/>
-        </w:rPr>
-      </w:r>
-    </w:p>
-    <w:p>
-      <w:pPr>
-        <w:rPr>
-          <w:color w:val="ff0000"/>
-        </w:rPr>
-      </w:pPr>
-      <w:r>
-        <w:rPr>
-          <w:rtl w:val="0"/>
-        </w:rPr>
-      </w:r>
-    </w:p>
-    <w:p>
-      <w:pPr>
-        <w:rPr/>
-      </w:pPr>
-      <w:r>
-        <w:rPr>
-          <w:rtl w:val="0"/>
-        </w:rPr>
-      </w:r>
-    </w:p>
-    <w:p>
-      <w:pPr>
-        <w:rPr/>
-      </w:pPr>
-      <w:r>
-        <w:rPr>
-          <w:rtl w:val="0"/>
-        </w:rPr>
-        <w:t xml:space="preserve">amélioration à effectuer après analyse du code et tests GTmetrix et Lighthouse du  Projet 5</w:t>
-      </w:r>
-    </w:p>
-    <w:p>
-      <w:pPr>
-        <w:rPr/>
-      </w:pPr>
-      <w:r>
-        <w:rPr>
-          <w:rtl w:val="0"/>
-        </w:rPr>
-      </w:r>
-    </w:p>
-    <w:p>
-      <w:pPr>
         <w:ind w:left="0" w:firstLine="0"/>
         <w:rPr/>
       </w:pPr>
@@ -110,21 +55,22 @@
         <w:rPr>
           <w:rtl w:val="0"/>
         </w:rPr>
-        <w:t xml:space="preserve"> pour améliorer la sémantique :</w:t>
-      </w:r>
-    </w:p>
-    <w:p>
-      <w:pPr>
-        <w:rPr/>
-      </w:pPr>
-      <w:r>
-        <w:rPr>
-          <w:rtl w:val="0"/>
-        </w:rPr>
-      </w:r>
-    </w:p>
-    <w:p>
-      <w:pPr>
+      </w:r>
+    </w:p>
+    <w:p>
+      <w:pPr>
+        <w:ind w:left="720" w:firstLine="0"/>
+        <w:rPr/>
+      </w:pPr>
+      <w:r>
+        <w:rPr>
+          <w:rtl w:val="0"/>
+        </w:rPr>
+      </w:r>
+    </w:p>
+    <w:p>
+      <w:pPr>
+        <w:ind w:left="720" w:firstLine="0"/>
         <w:rPr/>
       </w:pPr>
       <w:r>
@@ -140,23 +86,15 @@
           <w:numId w:val="3"/>
         </w:numPr>
         <w:ind w:left="720" w:hanging="360"/>
-      </w:pPr>
-      <w:r>
-        <w:rPr>
-          <w:rtl w:val="0"/>
-        </w:rPr>
-        <w:t xml:space="preserve">&lt;div class="top-header"&gt; a changer en balise header et changer le css balise header au lieu de class top-header.</w:t>
-      </w:r>
-    </w:p>
-    <w:p>
-      <w:pPr>
-        <w:ind w:left="720" w:firstLine="0"/>
-        <w:rPr/>
-      </w:pPr>
-      <w:r>
-        <w:rPr>
-          <w:rtl w:val="0"/>
-        </w:rPr>
+        <w:rPr>
+          <w:u w:val="none"/>
+        </w:rPr>
+      </w:pPr>
+      <w:r>
+        <w:rPr>
+          <w:rtl w:val="0"/>
+        </w:rPr>
+        <w:t xml:space="preserve">:: before a regarder</w:t>
       </w:r>
     </w:p>
     <w:p>
@@ -174,23 +112,14 @@
         <w:rPr>
           <w:rtl w:val="0"/>
         </w:rPr>
-        <w:t xml:space="preserve">changer le H3 en H1 dans la partie header et changer le css </w:t>
-      </w:r>
-      <w:r>
-        <w:rPr>
-          <w:rFonts w:ascii="Courier New" w:cs="Courier New" w:eastAsia="Courier New" w:hAnsi="Courier New"/>
-          <w:sz w:val="18"/>
-          <w:szCs w:val="18"/>
-          <w:rtl w:val="0"/>
-        </w:rPr>
-        <w:t xml:space="preserve">.top-header .name </w:t>
-      </w:r>
-      <w:r>
-        <w:rPr>
-          <w:rtl w:val="0"/>
-        </w:rPr>
-        <w:t xml:space="preserve">en header .name</w:t>
-      </w:r>
+        <w:t xml:space="preserve">vérifier les class et leur intérêt si besoin suppression</w:t>
+      </w:r>
+    </w:p>
+    <w:p>
+      <w:pPr>
+        <w:ind w:left="0" w:firstLine="0"/>
+        <w:rPr/>
+      </w:pPr>
       <w:r>
         <w:rPr>
           <w:rtl w:val="0"/>
@@ -210,506 +139,12 @@
     </w:p>
     <w:p>
       <w:pPr>
-        <w:numPr>
-          <w:ilvl w:val="0"/>
-          <w:numId w:val="3"/>
-        </w:numPr>
-        <w:ind w:left="720" w:hanging="360"/>
-      </w:pPr>
-      <w:r>
-        <w:rPr>
-          <w:rtl w:val="0"/>
-        </w:rPr>
-        <w:t xml:space="preserve">modifier la balise “div avec class = nav” en balise &lt;nav&gt; et changer le css balise nav au lieu de class nav.</w:t>
-      </w:r>
-    </w:p>
-    <w:p>
-      <w:pPr>
-        <w:ind w:left="720" w:firstLine="0"/>
-        <w:rPr/>
-      </w:pPr>
-      <w:r>
-        <w:rPr>
-          <w:rtl w:val="0"/>
-        </w:rPr>
-      </w:r>
-    </w:p>
-    <w:p>
-      <w:pPr>
-        <w:numPr>
-          <w:ilvl w:val="0"/>
-          <w:numId w:val="3"/>
-        </w:numPr>
-        <w:ind w:left="720" w:hanging="360"/>
-      </w:pPr>
-      <w:r>
-        <w:rPr>
-          <w:rtl w:val="0"/>
-        </w:rPr>
-        <w:t xml:space="preserve">le “atl” de l’image d'Instagram.</w:t>
-      </w:r>
-    </w:p>
-    <w:p>
-      <w:pPr>
-        <w:ind w:left="720" w:firstLine="0"/>
-        <w:rPr/>
-      </w:pPr>
-      <w:r>
-        <w:rPr>
-          <w:rtl w:val="0"/>
-        </w:rPr>
-      </w:r>
-    </w:p>
-    <w:p>
-      <w:pPr>
-        <w:numPr>
-          <w:ilvl w:val="0"/>
-          <w:numId w:val="3"/>
-        </w:numPr>
-        <w:ind w:left="720" w:hanging="360"/>
-      </w:pPr>
-      <w:r>
-        <w:rPr>
-          <w:rtl w:val="0"/>
-        </w:rPr>
-        <w:t xml:space="preserve">&lt;div id="header"&gt; créé la balise main avant et supprimer la class header et changer l’id et voir si ont peux supprimer la div </w:t>
-      </w:r>
-    </w:p>
-    <w:p>
-      <w:pPr>
-        <w:numPr>
-          <w:ilvl w:val="0"/>
-          <w:numId w:val="3"/>
-        </w:numPr>
-        <w:ind w:left="720" w:hanging="360"/>
-        <w:rPr>
-          <w:u w:val="none"/>
-        </w:rPr>
-      </w:pPr>
-      <w:r>
-        <w:rPr>
-          <w:rtl w:val="0"/>
-        </w:rPr>
-        <w:t xml:space="preserve">créer une section au lieu de &lt;div id="about"&gt;</w:t>
-      </w:r>
-    </w:p>
-    <w:p>
-      <w:pPr>
-        <w:numPr>
-          <w:ilvl w:val="0"/>
-          <w:numId w:val="3"/>
-        </w:numPr>
-        <w:ind w:left="720" w:hanging="360"/>
-        <w:rPr>
-          <w:u w:val="none"/>
-        </w:rPr>
-      </w:pPr>
-      <w:r>
-        <w:rPr>
-          <w:rtl w:val="0"/>
-        </w:rPr>
-        <w:t xml:space="preserve">ajouter alt a l’image de a propos de moi </w:t>
-      </w:r>
-    </w:p>
-    <w:p>
-      <w:pPr>
-        <w:numPr>
-          <w:ilvl w:val="0"/>
-          <w:numId w:val="3"/>
-        </w:numPr>
-        <w:ind w:left="720" w:hanging="360"/>
-        <w:rPr>
-          <w:u w:val="none"/>
-        </w:rPr>
-      </w:pPr>
-      <w:r>
-        <w:rPr>
-          <w:rtl w:val="0"/>
-        </w:rPr>
-        <w:t xml:space="preserve">h3 a propos de moi changer en h2</w:t>
-      </w:r>
-    </w:p>
-    <w:p>
-      <w:pPr>
-        <w:numPr>
-          <w:ilvl w:val="0"/>
-          <w:numId w:val="3"/>
-        </w:numPr>
-        <w:ind w:left="720" w:hanging="360"/>
-        <w:rPr>
-          <w:u w:val="none"/>
-        </w:rPr>
-      </w:pPr>
-      <w:r>
-        <w:rPr>
-          <w:rtl w:val="0"/>
-        </w:rPr>
-        <w:t xml:space="preserve">&lt;h6 class="about-me__introduction"&gt; changer en h3</w:t>
-      </w:r>
-    </w:p>
-    <w:p>
-      <w:pPr>
-        <w:numPr>
-          <w:ilvl w:val="0"/>
-          <w:numId w:val="3"/>
-        </w:numPr>
-        <w:ind w:left="720" w:hanging="360"/>
-        <w:rPr>
-          <w:u w:val="none"/>
-        </w:rPr>
-      </w:pPr>
-      <w:r>
-        <w:rPr>
-          <w:rtl w:val="0"/>
-        </w:rPr>
-        <w:t xml:space="preserve">créé une section Gallery au lieu de &lt;div id="gallery"&gt;</w:t>
-      </w:r>
-    </w:p>
-    <w:p>
-      <w:pPr>
-        <w:numPr>
-          <w:ilvl w:val="0"/>
-          <w:numId w:val="3"/>
-        </w:numPr>
-        <w:ind w:left="720" w:hanging="360"/>
-      </w:pPr>
-      <w:r>
-        <w:rPr>
-          <w:rtl w:val="0"/>
-        </w:rPr>
-        <w:t xml:space="preserve">&lt;h3 class="title"&gt;Portfolio&lt;/h3&gt; changer en h2</w:t>
-      </w:r>
-    </w:p>
-    <w:p>
-      <w:pPr>
-        <w:numPr>
-          <w:ilvl w:val="0"/>
-          <w:numId w:val="3"/>
-        </w:numPr>
-        <w:ind w:left="720" w:hanging="360"/>
-        <w:rPr>
-          <w:u w:val="none"/>
-        </w:rPr>
-      </w:pPr>
-      <w:r>
-        <w:rPr>
-          <w:rtl w:val="0"/>
-        </w:rPr>
-        <w:t xml:space="preserve">créé une section  au lieu de la div  avec la class quote</w:t>
-      </w:r>
-    </w:p>
-    <w:p>
-      <w:pPr>
-        <w:numPr>
-          <w:ilvl w:val="0"/>
-          <w:numId w:val="3"/>
-        </w:numPr>
-        <w:ind w:left="720" w:hanging="360"/>
-        <w:rPr>
-          <w:u w:val="none"/>
-        </w:rPr>
-      </w:pPr>
-      <w:r>
-        <w:rPr>
-          <w:rtl w:val="0"/>
-        </w:rPr>
-        <w:t xml:space="preserve">changer le h1 en un article et voir l'intérêt de la balise blockquote et figcaption voir les modif css</w:t>
-      </w:r>
-    </w:p>
-    <w:p>
-      <w:pPr>
-        <w:numPr>
-          <w:ilvl w:val="0"/>
-          <w:numId w:val="3"/>
-        </w:numPr>
-        <w:ind w:left="720" w:hanging="360"/>
-        <w:rPr>
-          <w:u w:val="none"/>
-        </w:rPr>
-      </w:pPr>
-      <w:r>
-        <w:rPr>
-          <w:rtl w:val="0"/>
-        </w:rPr>
-        <w:t xml:space="preserve">créé section service au lieu  de la div</w:t>
-      </w:r>
-    </w:p>
-    <w:p>
-      <w:pPr>
-        <w:numPr>
-          <w:ilvl w:val="0"/>
-          <w:numId w:val="3"/>
-        </w:numPr>
-        <w:ind w:left="720" w:hanging="360"/>
-        <w:rPr>
-          <w:u w:val="none"/>
-        </w:rPr>
-      </w:pPr>
-      <w:r>
-        <w:rPr>
-          <w:rtl w:val="0"/>
-        </w:rPr>
-        <w:t xml:space="preserve">changer le h3 en h2 de mes services</w:t>
-      </w:r>
-    </w:p>
-    <w:p>
-      <w:pPr>
-        <w:numPr>
-          <w:ilvl w:val="0"/>
-          <w:numId w:val="3"/>
-        </w:numPr>
-        <w:ind w:left="720" w:hanging="360"/>
-        <w:rPr>
-          <w:u w:val="none"/>
-        </w:rPr>
-      </w:pPr>
-      <w:r>
-        <w:rPr>
-          <w:rtl w:val="0"/>
-        </w:rPr>
-        <w:t xml:space="preserve">:: before a regarder</w:t>
-      </w:r>
-    </w:p>
-    <w:p>
-      <w:pPr>
-        <w:numPr>
-          <w:ilvl w:val="0"/>
-          <w:numId w:val="3"/>
-        </w:numPr>
-        <w:ind w:left="720" w:hanging="360"/>
-      </w:pPr>
-      <w:r>
-        <w:rPr>
-          <w:rtl w:val="0"/>
-        </w:rPr>
-        <w:t xml:space="preserve">changer le h1 en un article et voir l'intérêt de la balise blockquote et figcaption voir les modif css avant derniere partie</w:t>
-      </w:r>
-    </w:p>
-    <w:p>
-      <w:pPr>
-        <w:numPr>
-          <w:ilvl w:val="0"/>
-          <w:numId w:val="3"/>
-        </w:numPr>
-        <w:ind w:left="720" w:hanging="360"/>
-        <w:rPr>
-          <w:u w:val="none"/>
-        </w:rPr>
-      </w:pPr>
-      <w:r>
-        <w:rPr>
-          <w:rtl w:val="0"/>
-        </w:rPr>
-      </w:r>
-    </w:p>
-    <w:p>
-      <w:pPr>
-        <w:ind w:left="720" w:firstLine="0"/>
-        <w:rPr/>
-      </w:pPr>
-      <w:r>
-        <w:rPr>
-          <w:rtl w:val="0"/>
-        </w:rPr>
-      </w:r>
-    </w:p>
-    <w:p>
-      <w:pPr>
-        <w:ind w:left="720" w:firstLine="0"/>
-        <w:rPr/>
-      </w:pPr>
-      <w:r>
-        <w:rPr>
-          <w:rtl w:val="0"/>
-        </w:rPr>
-      </w:r>
-    </w:p>
-    <w:p>
-      <w:pPr>
-        <w:numPr>
-          <w:ilvl w:val="0"/>
-          <w:numId w:val="3"/>
-        </w:numPr>
-        <w:ind w:left="720" w:hanging="360"/>
-      </w:pPr>
-      <w:r>
-        <w:rPr>
-          <w:rtl w:val="0"/>
-        </w:rPr>
-        <w:t xml:space="preserve">&lt;div id="contact"&gt; créé un footer pour l’englober</w:t>
-      </w:r>
-    </w:p>
-    <w:p>
-      <w:pPr>
-        <w:ind w:left="720" w:firstLine="0"/>
-        <w:rPr/>
-      </w:pPr>
-      <w:r>
-        <w:rPr>
-          <w:rtl w:val="0"/>
-        </w:rPr>
-      </w:r>
-    </w:p>
-    <w:p>
-      <w:pPr>
-        <w:rPr/>
-      </w:pPr>
-      <w:r>
-        <w:rPr>
-          <w:rtl w:val="0"/>
-        </w:rPr>
-      </w:r>
-    </w:p>
-    <w:p>
-      <w:pPr>
-        <w:rPr/>
-      </w:pPr>
-      <w:r>
-        <w:rPr>
-          <w:rtl w:val="0"/>
-        </w:rPr>
-      </w:r>
-    </w:p>
-    <w:p>
-      <w:pPr>
-        <w:rPr/>
-      </w:pPr>
-      <w:r>
-        <w:rPr>
-          <w:rtl w:val="0"/>
-        </w:rPr>
-      </w:r>
-    </w:p>
-    <w:p>
-      <w:pPr>
-        <w:rPr/>
-      </w:pPr>
-      <w:r>
-        <w:rPr>
-          <w:rtl w:val="0"/>
-        </w:rPr>
-      </w:r>
-    </w:p>
-    <w:p>
-      <w:pPr>
-        <w:rPr/>
-      </w:pPr>
-      <w:r>
-        <w:rPr>
-          <w:rtl w:val="0"/>
-        </w:rPr>
-      </w:r>
-    </w:p>
-    <w:p>
-      <w:pPr>
-        <w:rPr/>
-      </w:pPr>
-      <w:r>
-        <w:rPr>
-          <w:rtl w:val="0"/>
-        </w:rPr>
-      </w:r>
-    </w:p>
-    <w:p>
-      <w:pPr>
-        <w:rPr/>
-      </w:pPr>
-      <w:r>
-        <w:rPr>
-          <w:rtl w:val="0"/>
-        </w:rPr>
-      </w:r>
-    </w:p>
-    <w:p>
-      <w:pPr>
-        <w:numPr>
-          <w:ilvl w:val="0"/>
-          <w:numId w:val="3"/>
-        </w:numPr>
-        <w:ind w:left="720" w:hanging="360"/>
-      </w:pPr>
-      <w:r>
-        <w:rPr>
-          <w:rtl w:val="0"/>
-        </w:rPr>
-        <w:t xml:space="preserve">bug version …. mobile sur les modales des photos dans le portfolio : les flèches latérales ne dirige pas vers les autres images.</w:t>
-      </w:r>
-    </w:p>
-    <w:p>
-      <w:pPr>
-        <w:rPr/>
-      </w:pPr>
-      <w:r>
-        <w:rPr>
-          <w:rtl w:val="0"/>
-        </w:rPr>
-      </w:r>
-    </w:p>
-    <w:p>
-      <w:pPr>
-        <w:rPr/>
-      </w:pPr>
-      <w:r>
-        <w:rPr>
-          <w:rtl w:val="0"/>
-        </w:rPr>
-      </w:r>
-    </w:p>
-    <w:p>
-      <w:pPr>
-        <w:ind w:left="720" w:firstLine="0"/>
-        <w:rPr/>
-      </w:pPr>
-      <w:r>
-        <w:rPr>
-          <w:rtl w:val="0"/>
-        </w:rPr>
-      </w:r>
-    </w:p>
-    <w:p>
-      <w:pPr>
-        <w:numPr>
-          <w:ilvl w:val="0"/>
-          <w:numId w:val="3"/>
-        </w:numPr>
-        <w:ind w:left="720" w:hanging="360"/>
-        <w:rPr>
-          <w:u w:val="none"/>
-        </w:rPr>
-      </w:pPr>
-      <w:r>
-        <w:rPr>
-          <w:rtl w:val="0"/>
-        </w:rPr>
-        <w:t xml:space="preserve">cache TTL</w:t>
-      </w:r>
-    </w:p>
-    <w:p>
-      <w:pPr>
-        <w:ind w:left="720" w:firstLine="0"/>
-        <w:rPr/>
-      </w:pPr>
-      <w:r>
-        <w:rPr>
-          <w:rtl w:val="0"/>
-        </w:rPr>
-      </w:r>
-    </w:p>
-    <w:p>
-      <w:pPr>
-        <w:numPr>
-          <w:ilvl w:val="0"/>
-          <w:numId w:val="3"/>
-        </w:numPr>
-        <w:spacing w:after="0" w:before="0" w:line="308.5714285714286" w:lineRule="auto"/>
-        <w:ind w:left="720" w:hanging="360"/>
-        <w:rPr/>
-      </w:pPr>
-      <w:r>
-        <w:rPr>
-          <w:rtl w:val="0"/>
-        </w:rPr>
-        <w:t xml:space="preserve">Éviter les grands changements de mise en page CLS ( 5 éléments)</w:t>
+        <w:rPr/>
+      </w:pPr>
+      <w:r>
+        <w:rPr>
+          <w:rtl w:val="0"/>
+        </w:rPr>
       </w:r>
     </w:p>
     <w:p>
@@ -725,106 +160,13 @@
     </w:p>
     <w:p>
       <w:pPr>
-        <w:numPr>
-          <w:ilvl w:val="0"/>
-          <w:numId w:val="3"/>
-        </w:numPr>
-        <w:ind w:left="720" w:hanging="360"/>
-        <w:rPr>
-          <w:u w:val="none"/>
-        </w:rPr>
-      </w:pPr>
-      <w:r>
-        <w:rPr>
-          <w:rtl w:val="0"/>
-        </w:rPr>
-        <w:t xml:space="preserve">(tailles des images adaptées) poids des images à alléger pour le chargement de la page, et convertir le format de mb en jpg.</w:t>
-      </w:r>
-    </w:p>
-    <w:p>
-      <w:pPr>
-        <w:ind w:left="720" w:firstLine="0"/>
-        <w:rPr/>
-      </w:pPr>
-      <w:r>
-        <w:rPr>
-          <w:rtl w:val="0"/>
-        </w:rPr>
-      </w:r>
-    </w:p>
-    <w:p>
-      <w:pPr>
-        <w:numPr>
-          <w:ilvl w:val="0"/>
-          <w:numId w:val="3"/>
-        </w:numPr>
-        <w:ind w:left="720" w:hanging="360"/>
-        <w:rPr>
-          <w:u w:val="none"/>
-        </w:rPr>
-      </w:pPr>
-      <w:r>
-        <w:rPr>
-          <w:rtl w:val="0"/>
-        </w:rPr>
-        <w:t xml:space="preserve">changement de mise en page cumule</w:t>
-      </w:r>
-    </w:p>
-    <w:p>
-      <w:pPr>
-        <w:ind w:left="720" w:firstLine="0"/>
-        <w:rPr/>
-      </w:pPr>
-      <w:r>
-        <w:rPr>
-          <w:rtl w:val="0"/>
-        </w:rPr>
-      </w:r>
-    </w:p>
-    <w:p>
-      <w:pPr>
-        <w:numPr>
-          <w:ilvl w:val="0"/>
-          <w:numId w:val="3"/>
-        </w:numPr>
-        <w:ind w:left="720" w:hanging="360"/>
-        <w:rPr>
-          <w:u w:val="none"/>
-        </w:rPr>
-      </w:pPr>
-      <w:r>
-        <w:rPr>
-          <w:rtl w:val="0"/>
-        </w:rPr>
-        <w:t xml:space="preserve">favicon.ico erreur 404</w:t>
-      </w:r>
-    </w:p>
-    <w:p>
-      <w:pPr>
-        <w:rPr/>
-      </w:pPr>
-      <w:r>
-        <w:rPr>
-          <w:rtl w:val="0"/>
-        </w:rPr>
-      </w:r>
-    </w:p>
-    <w:p>
-      <w:pPr>
-        <w:numPr>
-          <w:ilvl w:val="0"/>
-          <w:numId w:val="3"/>
-        </w:numPr>
-        <w:ind w:left="720" w:hanging="360"/>
-        <w:rPr>
-          <w:u w:val="none"/>
-        </w:rPr>
-      </w:pPr>
-      <w:r>
-        <w:rPr>
-          <w:rtl w:val="0"/>
-        </w:rPr>
-        <w:t xml:space="preserve">formulaire le post erreur 405</w:t>
+        <w:ind w:left="0" w:firstLine="0"/>
+        <w:rPr/>
+      </w:pPr>
+      <w:r>
+        <w:rPr>
+          <w:rtl w:val="0"/>
+        </w:rPr>
       </w:r>
     </w:p>
     <w:p>
@@ -1515,29 +857,45 @@
       </w:r>
       <w:r>
         <w:rPr>
+          <w:b w:val="1"/>
           <w:i w:val="1"/>
           <w:rtl w:val="0"/>
         </w:rPr>
-        <w:t xml:space="preserve">XX</w:t>
-      </w:r>
-      <w:r>
-        <w:rPr>
-          <w:rtl w:val="0"/>
-        </w:rPr>
-        <w:t xml:space="preserve"> images pour un poids total de </w:t>
-      </w:r>
-      <w:r>
-        <w:rPr>
+        <w:t xml:space="preserve">14</w:t>
+      </w:r>
+      <w:r>
+        <w:rPr>
+          <w:b w:val="1"/>
+          <w:rtl w:val="0"/>
+        </w:rPr>
+        <w:t xml:space="preserve"> images</w:t>
+      </w:r>
+      <w:r>
+        <w:rPr>
+          <w:rtl w:val="0"/>
+        </w:rPr>
+        <w:t xml:space="preserve"> pour un poids total de </w:t>
+      </w:r>
+      <w:r>
+        <w:rPr>
+          <w:b w:val="1"/>
           <w:i w:val="1"/>
           <w:rtl w:val="0"/>
         </w:rPr>
-        <w:t xml:space="preserve">XX </w:t>
-      </w:r>
-      <w:r>
-        <w:rPr>
-          <w:rtl w:val="0"/>
-        </w:rPr>
-        <w:t xml:space="preserve">MB. Nous avons effectué les modifications suivantes aux images :</w:t>
+        <w:t xml:space="preserve">29.47 </w:t>
+      </w:r>
+      <w:r>
+        <w:rPr>
+          <w:b w:val="1"/>
+          <w:rtl w:val="0"/>
+        </w:rPr>
+        <w:t xml:space="preserve">MB</w:t>
+      </w:r>
+      <w:r>
+        <w:rPr>
+          <w:rtl w:val="0"/>
+        </w:rPr>
+        <w:t xml:space="preserve">. Nous avons effectué les modifications suivantes aux images :</w:t>
       </w:r>
     </w:p>
     <w:p>
@@ -2328,33 +1686,56 @@
         <w:rPr>
           <w:rtl w:val="0"/>
         </w:rPr>
-        <w:t xml:space="preserve">Après les modifications, le poids total des images est de </w:t>
-      </w:r>
-      <w:r>
-        <w:rPr>
+        <w:t xml:space="preserve">Après les modifications, le poids total des images est de</w:t>
+      </w:r>
+      <w:r>
+        <w:rPr>
+          <w:b w:val="1"/>
+          <w:rtl w:val="0"/>
+        </w:rPr>
+        <w:t xml:space="preserve"> </w:t>
+      </w:r>
+      <w:r>
+        <w:rPr>
+          <w:b w:val="1"/>
           <w:i w:val="1"/>
           <w:rtl w:val="0"/>
         </w:rPr>
-        <w:t xml:space="preserve">XX </w:t>
-      </w:r>
-      <w:r>
-        <w:rPr>
-          <w:rtl w:val="0"/>
-        </w:rPr>
-        <w:t xml:space="preserve">MB, soit un gain de </w:t>
-      </w:r>
-      <w:r>
-        <w:rPr>
+        <w:t xml:space="preserve">1.28 </w:t>
+      </w:r>
+      <w:r>
+        <w:rPr>
+          <w:b w:val="1"/>
+          <w:rtl w:val="0"/>
+        </w:rPr>
+        <w:t xml:space="preserve">MB</w:t>
+      </w:r>
+      <w:r>
+        <w:rPr>
+          <w:rtl w:val="0"/>
+        </w:rPr>
+        <w:t xml:space="preserve">, soit un gain de </w:t>
+      </w:r>
+      <w:r>
+        <w:rPr>
+          <w:b w:val="1"/>
           <w:i w:val="1"/>
           <w:rtl w:val="0"/>
         </w:rPr>
-        <w:t xml:space="preserve">XX </w:t>
-      </w:r>
-      <w:r>
-        <w:rPr>
-          <w:rtl w:val="0"/>
-        </w:rPr>
-        <w:t xml:space="preserve">%.</w:t>
+        <w:t xml:space="preserve">95,66 </w:t>
+      </w:r>
+      <w:r>
+        <w:rPr>
+          <w:b w:val="1"/>
+          <w:rtl w:val="0"/>
+        </w:rPr>
+        <w:t xml:space="preserve">%</w:t>
+      </w:r>
+      <w:r>
+        <w:rPr>
+          <w:rtl w:val="0"/>
+        </w:rPr>
+        <w:t xml:space="preserve">.</w:t>
       </w:r>
     </w:p>
     <w:p>
@@ -2364,41 +1745,15 @@
         <w:keepLines w:val="0"/>
         <w:spacing w:after="80" w:lineRule="auto"/>
         <w:rPr>
-          <w:b w:val="1"/>
-          <w:sz w:val="34"/>
-          <w:szCs w:val="34"/>
+          <w:color w:val="ff0000"/>
         </w:rPr>
       </w:pPr>
       <w:bookmarkStart w:colFirst="0" w:colLast="0" w:name="_zayay7jvo5n6" w:id="5"/>
       <w:bookmarkEnd w:id="5"/>
       <w:r>
         <w:rPr>
-          <w:b w:val="1"/>
-          <w:sz w:val="34"/>
-          <w:szCs w:val="34"/>
-          <w:rtl w:val="0"/>
-        </w:rPr>
-        <w:t xml:space="preserve">2 -</w:t>
-      </w:r>
-    </w:p>
-    <w:p>
-      <w:pPr>
-        <w:rPr>
-          <w:color w:val="ff0000"/>
-        </w:rPr>
-      </w:pPr>
-      <w:r>
-        <w:rPr>
-          <w:rtl w:val="0"/>
-        </w:rPr>
-        <w:t xml:space="preserve"> icone instagram ajout de l’alternative “instagram” description dans la balise image </w:t>
-      </w:r>
-      <w:r>
-        <w:rPr>
-          <w:color w:val="ff0000"/>
-          <w:rtl w:val="0"/>
-        </w:rPr>
-        <w:t xml:space="preserve">et css modifier</w:t>
+          <w:rtl w:val="0"/>
+        </w:rPr>
       </w:r>
     </w:p>
     <w:p>
@@ -2450,6 +1805,276 @@
     </w:p>
     <w:p>
       <w:pPr>
+        <w:numPr>
+          <w:ilvl w:val="0"/>
+          <w:numId w:val="5"/>
+        </w:numPr>
+        <w:ind w:left="720" w:hanging="360"/>
+        <w:rPr>
+          <w:u w:val="none"/>
+        </w:rPr>
+      </w:pPr>
+      <w:r>
+        <w:rPr>
+          <w:rtl w:val="0"/>
+        </w:rPr>
+        <w:t xml:space="preserve">Des libellés dans le formulaire ont été ajoutés pour le nom ,l’email ainsi que le message.</w:t>
+      </w:r>
+    </w:p>
+    <w:p>
+      <w:pPr>
+        <w:numPr>
+          <w:ilvl w:val="0"/>
+          <w:numId w:val="5"/>
+        </w:numPr>
+        <w:ind w:left="720" w:hanging="360"/>
+        <w:rPr>
+          <w:u w:val="none"/>
+        </w:rPr>
+      </w:pPr>
+      <w:r>
+        <w:rPr>
+          <w:rtl w:val="0"/>
+        </w:rPr>
+        <w:t xml:space="preserve">Dans la balise HTML la langue FR a été ajoutée.</w:t>
+      </w:r>
+    </w:p>
+    <w:p>
+      <w:pPr>
+        <w:numPr>
+          <w:ilvl w:val="0"/>
+          <w:numId w:val="5"/>
+        </w:numPr>
+        <w:ind w:left="720" w:hanging="360"/>
+        <w:rPr>
+          <w:u w:val="none"/>
+        </w:rPr>
+      </w:pPr>
+      <w:r>
+        <w:rPr>
+          <w:rtl w:val="0"/>
+        </w:rPr>
+        <w:t xml:space="preserve">remplace la balise div class=”top-header” en balise header.</w:t>
+      </w:r>
+    </w:p>
+    <w:p>
+      <w:pPr>
+        <w:numPr>
+          <w:ilvl w:val="0"/>
+          <w:numId w:val="5"/>
+        </w:numPr>
+        <w:ind w:left="720" w:hanging="360"/>
+        <w:rPr>
+          <w:u w:val="none"/>
+        </w:rPr>
+      </w:pPr>
+      <w:r>
+        <w:rPr>
+          <w:rtl w:val="0"/>
+        </w:rPr>
+        <w:t xml:space="preserve">remplace la balise H3 class=”name” en H1.</w:t>
+      </w:r>
+    </w:p>
+    <w:p>
+      <w:pPr>
+        <w:numPr>
+          <w:ilvl w:val="0"/>
+          <w:numId w:val="5"/>
+        </w:numPr>
+        <w:ind w:left="720" w:hanging="360"/>
+        <w:rPr>
+          <w:u w:val="none"/>
+        </w:rPr>
+      </w:pPr>
+      <w:r>
+        <w:rPr>
+          <w:rtl w:val="0"/>
+        </w:rPr>
+        <w:t xml:space="preserve">remplace la div class=”nav” en balise nav.</w:t>
+      </w:r>
+    </w:p>
+    <w:p>
+      <w:pPr>
+        <w:numPr>
+          <w:ilvl w:val="0"/>
+          <w:numId w:val="5"/>
+        </w:numPr>
+        <w:ind w:left="720" w:hanging="360"/>
+        <w:rPr>
+          <w:u w:val="none"/>
+        </w:rPr>
+      </w:pPr>
+      <w:r>
+        <w:rPr>
+          <w:rtl w:val="0"/>
+        </w:rPr>
+        <w:t xml:space="preserve">remplace les balise div avec les id ( header , about , gallery , services ) et les class ( quote )en balise section.</w:t>
+      </w:r>
+    </w:p>
+    <w:p>
+      <w:pPr>
+        <w:numPr>
+          <w:ilvl w:val="0"/>
+          <w:numId w:val="5"/>
+        </w:numPr>
+        <w:ind w:left="720" w:hanging="360"/>
+        <w:rPr>
+          <w:u w:val="none"/>
+        </w:rPr>
+      </w:pPr>
+      <w:r>
+        <w:rPr>
+          <w:rtl w:val="0"/>
+        </w:rPr>
+        <w:t xml:space="preserve">création de la balise main …</w:t>
+      </w:r>
+    </w:p>
+    <w:p>
+      <w:pPr>
+        <w:numPr>
+          <w:ilvl w:val="0"/>
+          <w:numId w:val="5"/>
+        </w:numPr>
+        <w:ind w:left="720" w:hanging="360"/>
+        <w:rPr>
+          <w:u w:val="none"/>
+        </w:rPr>
+      </w:pPr>
+      <w:r>
+        <w:rPr>
+          <w:rtl w:val="0"/>
+        </w:rPr>
+        <w:t xml:space="preserve">remplace la balise H3  “A propos de moi” en balise H2.</w:t>
+      </w:r>
+    </w:p>
+    <w:p>
+      <w:pPr>
+        <w:numPr>
+          <w:ilvl w:val="0"/>
+          <w:numId w:val="5"/>
+        </w:numPr>
+        <w:ind w:left="720" w:hanging="360"/>
+        <w:rPr>
+          <w:u w:val="none"/>
+        </w:rPr>
+      </w:pPr>
+      <w:r>
+        <w:rPr>
+          <w:color w:val="ff0000"/>
+          <w:rtl w:val="0"/>
+        </w:rPr>
+        <w:t xml:space="preserve">remplace la balise H6 class=”about-me_introduction” en H3. a revoir le rendu</w:t>
+      </w:r>
+    </w:p>
+    <w:p>
+      <w:pPr>
+        <w:numPr>
+          <w:ilvl w:val="0"/>
+          <w:numId w:val="5"/>
+        </w:numPr>
+        <w:ind w:left="720" w:hanging="360"/>
+        <w:rPr>
+          <w:u w:val="none"/>
+        </w:rPr>
+      </w:pPr>
+      <w:r>
+        <w:rPr>
+          <w:rtl w:val="0"/>
+        </w:rPr>
+        <w:t xml:space="preserve">remplace la balise H1 class=”quote__text” en H2.</w:t>
+      </w:r>
+    </w:p>
+    <w:p>
+      <w:pPr>
+        <w:numPr>
+          <w:ilvl w:val="0"/>
+          <w:numId w:val="5"/>
+        </w:numPr>
+        <w:ind w:left="720" w:hanging="360"/>
+        <w:rPr>
+          <w:u w:val="none"/>
+        </w:rPr>
+      </w:pPr>
+      <w:r>
+        <w:rPr>
+          <w:rtl w:val="0"/>
+        </w:rPr>
+        <w:t xml:space="preserve">remplace la balise H3 “mes services” en H2.</w:t>
+      </w:r>
+    </w:p>
+    <w:p>
+      <w:pPr>
+        <w:numPr>
+          <w:ilvl w:val="0"/>
+          <w:numId w:val="5"/>
+        </w:numPr>
+        <w:ind w:left="720" w:hanging="360"/>
+        <w:rPr>
+          <w:u w:val="none"/>
+        </w:rPr>
+      </w:pPr>
+      <w:r>
+        <w:rPr>
+          <w:rtl w:val="0"/>
+        </w:rPr>
+        <w:t xml:space="preserve">remplace la balise H1 class=”quote__text” en H2.</w:t>
+      </w:r>
+    </w:p>
+    <w:p>
+      <w:pPr>
+        <w:numPr>
+          <w:ilvl w:val="0"/>
+          <w:numId w:val="5"/>
+        </w:numPr>
+        <w:ind w:left="720" w:hanging="360"/>
+        <w:rPr>
+          <w:u w:val="none"/>
+        </w:rPr>
+      </w:pPr>
+      <w:r>
+        <w:rPr>
+          <w:rtl w:val="0"/>
+        </w:rPr>
+      </w:r>
+    </w:p>
+    <w:p>
+      <w:pPr>
+        <w:numPr>
+          <w:ilvl w:val="0"/>
+          <w:numId w:val="5"/>
+        </w:numPr>
+        <w:ind w:left="720" w:hanging="360"/>
+        <w:rPr>
+          <w:u w:val="none"/>
+        </w:rPr>
+      </w:pPr>
+      <w:r>
+        <w:rPr>
+          <w:rtl w:val="0"/>
+        </w:rPr>
+        <w:t xml:space="preserve">remplace la balise div id=”contact” en balise footer.</w:t>
+      </w:r>
+    </w:p>
+    <w:p>
+      <w:pPr>
+        <w:numPr>
+          <w:ilvl w:val="0"/>
+          <w:numId w:val="5"/>
+        </w:numPr>
+        <w:ind w:left="720" w:hanging="360"/>
+        <w:rPr>
+          <w:u w:val="none"/>
+        </w:rPr>
+      </w:pPr>
+      <w:r>
+        <w:rPr>
+          <w:rtl w:val="0"/>
+        </w:rPr>
+        <w:t xml:space="preserve">optimisé l’indentation du code HTML.</w:t>
+      </w:r>
+    </w:p>
+    <w:p>
+      <w:pPr>
         <w:jc w:val="center"/>
         <w:rPr>
           <w:b w:val="1"/>
@@ -2505,6 +2130,90 @@
           <w:rtl w:val="0"/>
         </w:rPr>
         <w:t xml:space="preserve">SEO</w:t>
+      </w:r>
+    </w:p>
+    <w:p>
+      <w:pPr>
+        <w:numPr>
+          <w:ilvl w:val="0"/>
+          <w:numId w:val="1"/>
+        </w:numPr>
+        <w:spacing w:before="240" w:lineRule="auto"/>
+        <w:ind w:left="720" w:hanging="360"/>
+        <w:rPr>
+          <w:b w:val="1"/>
+          <w:sz w:val="24"/>
+          <w:szCs w:val="24"/>
+          <w:u w:val="none"/>
+        </w:rPr>
+      </w:pPr>
+      <w:r>
+        <w:rPr>
+          <w:b w:val="1"/>
+          <w:sz w:val="24"/>
+          <w:szCs w:val="24"/>
+          <w:rtl w:val="0"/>
+        </w:rPr>
+        <w:t xml:space="preserve">Ajout d’une balise titre ( Nina Carducci photographie ) de la page web.</w:t>
+      </w:r>
+    </w:p>
+    <w:p>
+      <w:pPr>
+        <w:spacing w:before="240" w:lineRule="auto"/>
+        <w:rPr/>
+      </w:pPr>
+      <w:r>
+        <w:rPr>
+          <w:rtl w:val="0"/>
+        </w:rPr>
+      </w:r>
+    </w:p>
+    <w:p>
+      <w:pPr>
+        <w:numPr>
+          <w:ilvl w:val="0"/>
+          <w:numId w:val="6"/>
+        </w:numPr>
+        <w:spacing w:before="240" w:lineRule="auto"/>
+        <w:ind w:left="720" w:hanging="360"/>
+        <w:rPr>
+          <w:b w:val="1"/>
+          <w:sz w:val="24"/>
+          <w:szCs w:val="24"/>
+        </w:rPr>
+      </w:pPr>
+      <w:r>
+        <w:rPr>
+          <w:b w:val="1"/>
+          <w:sz w:val="24"/>
+          <w:szCs w:val="24"/>
+          <w:rtl w:val="0"/>
+        </w:rPr>
+        <w:t xml:space="preserve">Ajout d’une balise meta qui servira à améliorer le référencement et décrire le contenue du site web dans les recherche sur les moteur de recherche : </w:t>
+      </w:r>
+    </w:p>
+    <w:p>
+      <w:pPr>
+        <w:spacing w:before="240" w:lineRule="auto"/>
+        <w:rPr/>
+      </w:pPr>
+      <w:r>
+        <w:rPr>
+          <w:rtl w:val="0"/>
+        </w:rPr>
+        <w:t xml:space="preserve">description ( 146 caractères ) =&gt;</w:t>
+      </w:r>
+    </w:p>
+    <w:p>
+      <w:pPr>
+        <w:spacing w:before="240" w:lineRule="auto"/>
+        <w:rPr/>
+      </w:pPr>
+      <w:r>
+        <w:rPr>
+          <w:rtl w:val="0"/>
+        </w:rPr>
+        <w:t xml:space="preserve"> “site de la photographe Nina Carducci, vous pourrez retrouver le portfolio de Nina Carducci, les services proposés et un moyen de la contacter. ”</w:t>
       </w:r>
     </w:p>
     <w:p>
@@ -2528,89 +2237,6 @@
           <w:szCs w:val="24"/>
           <w:rtl w:val="0"/>
         </w:rPr>
-        <w:t xml:space="preserve">Ajout d’une balise titre ( Nina Carducci photographie ) de la page web.</w:t>
-      </w:r>
-    </w:p>
-    <w:p>
-      <w:pPr>
-        <w:spacing w:before="240" w:lineRule="auto"/>
-        <w:rPr/>
-      </w:pPr>
-      <w:r>
-        <w:rPr>
-          <w:rtl w:val="0"/>
-        </w:rPr>
-      </w:r>
-    </w:p>
-    <w:p>
-      <w:pPr>
-        <w:numPr>
-          <w:ilvl w:val="0"/>
-          <w:numId w:val="5"/>
-        </w:numPr>
-        <w:spacing w:before="240" w:lineRule="auto"/>
-        <w:ind w:left="720" w:hanging="360"/>
-        <w:rPr>
-          <w:b w:val="1"/>
-          <w:sz w:val="24"/>
-          <w:szCs w:val="24"/>
-        </w:rPr>
-      </w:pPr>
-      <w:r>
-        <w:rPr>
-          <w:b w:val="1"/>
-          <w:sz w:val="24"/>
-          <w:szCs w:val="24"/>
-          <w:rtl w:val="0"/>
-        </w:rPr>
-        <w:t xml:space="preserve">Ajout d’une balise meta qui servira à améliorer le référencement et décrire le contenue du site web dans les recherche sur les moteur de recherche : </w:t>
-      </w:r>
-    </w:p>
-    <w:p>
-      <w:pPr>
-        <w:spacing w:before="240" w:lineRule="auto"/>
-        <w:rPr/>
-      </w:pPr>
-      <w:r>
-        <w:rPr>
-          <w:rtl w:val="0"/>
-        </w:rPr>
-        <w:t xml:space="preserve">description ( 146 caractères ) =&gt;</w:t>
-      </w:r>
-    </w:p>
-    <w:p>
-      <w:pPr>
-        <w:spacing w:before="240" w:lineRule="auto"/>
-        <w:rPr/>
-      </w:pPr>
-      <w:r>
-        <w:rPr>
-          <w:rtl w:val="0"/>
-        </w:rPr>
-        <w:t xml:space="preserve"> “site de la photographe Nina Carducci, vous pourrez retrouver le portfolio de Nina Carducci, les services proposés et un moyen de la contacter. ”</w:t>
-      </w:r>
-    </w:p>
-    <w:p>
-      <w:pPr>
-        <w:numPr>
-          <w:ilvl w:val="0"/>
-          <w:numId w:val="1"/>
-        </w:numPr>
-        <w:spacing w:before="240" w:lineRule="auto"/>
-        <w:ind w:left="720" w:hanging="360"/>
-        <w:rPr>
-          <w:b w:val="1"/>
-          <w:sz w:val="24"/>
-          <w:szCs w:val="24"/>
-        </w:rPr>
-      </w:pPr>
-      <w:r>
-        <w:rPr>
-          <w:b w:val="1"/>
-          <w:sz w:val="24"/>
-          <w:szCs w:val="24"/>
-          <w:rtl w:val="0"/>
-        </w:rPr>
         <w:t xml:space="preserve">Ajout dans les balises images des alternatifs de description : </w:t>
       </w:r>
     </w:p>
@@ -2838,8 +2464,98 @@
     </w:p>
     <w:p>
       <w:pPr>
-        <w:rPr/>
-      </w:pPr>
+        <w:spacing w:before="240" w:lineRule="auto"/>
+        <w:rPr/>
+      </w:pPr>
+      <w:r>
+        <w:rPr>
+          <w:rtl w:val="0"/>
+        </w:rPr>
+        <w:t xml:space="preserve">instagram.png </w:t>
+        <w:tab/>
+        <w:tab/>
+        <w:tab/>
+        <w:t xml:space="preserve">=&gt;</w:t>
+        <w:tab/>
+        <w:t xml:space="preserve"> alt=”instagram” </w:t>
+      </w:r>
+    </w:p>
+    <w:p>
+      <w:pPr>
+        <w:spacing w:before="240" w:lineRule="auto"/>
+        <w:rPr/>
+      </w:pPr>
+      <w:r>
+        <w:rPr>
+          <w:rtl w:val="0"/>
+        </w:rPr>
+        <w:t xml:space="preserve">ryoji-iwata.jpg</w:t>
+        <w:tab/>
+        <w:tab/>
+      </w:r>
+      <w:r>
+        <w:rPr>
+          <w:rtl w:val="0"/>
+        </w:rPr>
+        <w:tab/>
+        <w:tab/>
+        <w:t xml:space="preserve">=&gt;</w:t>
+        <w:tab/>
+        <w:t xml:space="preserve"> alt=”ryojiiwata” </w:t>
+      </w:r>
+    </w:p>
+    <w:p>
+      <w:pPr>
+        <w:spacing w:before="240" w:lineRule="auto"/>
+        <w:rPr/>
+      </w:pPr>
+      <w:r>
+        <w:rPr>
+          <w:rtl w:val="0"/>
+        </w:rPr>
+        <w:t xml:space="preserve">nicholas-green</w:t>
+      </w:r>
+      <w:r>
+        <w:rPr>
+          <w:rtl w:val="0"/>
+        </w:rPr>
+        <w:t xml:space="preserve">.png </w:t>
+        <w:tab/>
+        <w:tab/>
+        <w:tab/>
+        <w:t xml:space="preserve">=&gt;</w:t>
+        <w:tab/>
+        <w:t xml:space="preserve"> alt=”nicholas green”</w:t>
+      </w:r>
+      <w:r>
+        <w:rPr>
+          <w:rtl w:val="0"/>
+        </w:rPr>
+        <w:t xml:space="preserve"> </w:t>
+      </w:r>
+    </w:p>
+    <w:p>
+      <w:pPr>
+        <w:spacing w:before="240" w:lineRule="auto"/>
+        <w:rPr/>
+      </w:pPr>
+      <w:r>
+        <w:rPr>
+          <w:rtl w:val="0"/>
+        </w:rPr>
+        <w:t xml:space="preserve">edward-cisneros.jpg </w:t>
+      </w:r>
+      <w:r>
+        <w:rPr>
+          <w:rtl w:val="0"/>
+        </w:rPr>
+        <w:tab/>
+        <w:tab/>
+        <w:tab/>
+        <w:t xml:space="preserve">=&gt;</w:t>
+        <w:tab/>
+        <w:t xml:space="preserve"> alt=”edward cisneros” </w:t>
+      </w:r>
       <w:r>
         <w:rPr>
           <w:rtl w:val="0"/>
@@ -5246,6 +4962,116 @@
       </w:rPr>
     </w:lvl>
   </w:abstractNum>
+  <w:abstractNum w:abstractNumId="6">
+    <w:lvl w:ilvl="0">
+      <w:start w:val="1"/>
+      <w:numFmt w:val="bullet"/>
+      <w:lvlText w:val="-"/>
+      <w:lvlJc w:val="left"/>
+      <w:pPr>
+        <w:ind w:left="720" w:hanging="360"/>
+      </w:pPr>
+      <w:rPr>
+        <w:u w:val="none"/>
+      </w:rPr>
+    </w:lvl>
+    <w:lvl w:ilvl="1">
+      <w:start w:val="1"/>
+      <w:numFmt w:val="bullet"/>
+      <w:lvlText w:val="-"/>
+      <w:lvlJc w:val="left"/>
+      <w:pPr>
+        <w:ind w:left="1440" w:hanging="360"/>
+      </w:pPr>
+      <w:rPr>
+        <w:u w:val="none"/>
+      </w:rPr>
+    </w:lvl>
+    <w:lvl w:ilvl="2">
+      <w:start w:val="1"/>
+      <w:numFmt w:val="bullet"/>
+      <w:lvlText w:val="-"/>
+      <w:lvlJc w:val="left"/>
+      <w:pPr>
+        <w:ind w:left="2160" w:hanging="360"/>
+      </w:pPr>
+      <w:rPr>
+        <w:u w:val="none"/>
+      </w:rPr>
+    </w:lvl>
+    <w:lvl w:ilvl="3">
+      <w:start w:val="1"/>
+      <w:numFmt w:val="bullet"/>
+      <w:lvlText w:val="-"/>
+      <w:lvlJc w:val="left"/>
+      <w:pPr>
+        <w:ind w:left="2880" w:hanging="360"/>
+      </w:pPr>
+      <w:rPr>
+        <w:u w:val="none"/>
+      </w:rPr>
+    </w:lvl>
+    <w:lvl w:ilvl="4">
+      <w:start w:val="1"/>
+      <w:numFmt w:val="bullet"/>
+      <w:lvlText w:val="-"/>
+      <w:lvlJc w:val="left"/>
+      <w:pPr>
+        <w:ind w:left="3600" w:hanging="360"/>
+      </w:pPr>
+      <w:rPr>
+        <w:u w:val="none"/>
+      </w:rPr>
+    </w:lvl>
+    <w:lvl w:ilvl="5">
+      <w:start w:val="1"/>
+      <w:numFmt w:val="bullet"/>
+      <w:lvlText w:val="-"/>
+      <w:lvlJc w:val="left"/>
+      <w:pPr>
+        <w:ind w:left="4320" w:hanging="360"/>
+      </w:pPr>
+      <w:rPr>
+        <w:u w:val="none"/>
+      </w:rPr>
+    </w:lvl>
+    <w:lvl w:ilvl="6">
+      <w:start w:val="1"/>
+      <w:numFmt w:val="bullet"/>
+      <w:lvlText w:val="-"/>
+      <w:lvlJc w:val="left"/>
+      <w:pPr>
+        <w:ind w:left="5040" w:hanging="360"/>
+      </w:pPr>
+      <w:rPr>
+        <w:u w:val="none"/>
+      </w:rPr>
+    </w:lvl>
+    <w:lvl w:ilvl="7">
+      <w:start w:val="1"/>
+      <w:numFmt w:val="bullet"/>
+      <w:lvlText w:val="-"/>
+      <w:lvlJc w:val="left"/>
+      <w:pPr>
+        <w:ind w:left="5760" w:hanging="360"/>
+      </w:pPr>
+      <w:rPr>
+        <w:u w:val="none"/>
+      </w:rPr>
+    </w:lvl>
+    <w:lvl w:ilvl="8">
+      <w:start w:val="1"/>
+      <w:numFmt w:val="bullet"/>
+      <w:lvlText w:val="-"/>
+      <w:lvlJc w:val="left"/>
+      <w:pPr>
+        <w:ind w:left="6480" w:hanging="360"/>
+      </w:pPr>
+      <w:rPr>
+        <w:u w:val="none"/>
+      </w:rPr>
+    </w:lvl>
+  </w:abstractNum>
   <w:num w:numId="1">
     <w:abstractNumId w:val="1"/>
   </w:num>
@@ -5260,6 +5086,9 @@
   </w:num>
   <w:num w:numId="5">
     <w:abstractNumId w:val="5"/>
+  </w:num>
+  <w:num w:numId="6">
+    <w:abstractNumId w:val="6"/>
   </w:num>
 </w:numbering>
 </file>

</xml_diff>